<commit_message>
updated project conclusion [= user manual/readme]
</commit_message>
<xml_diff>
--- a/Project conclusion.docx
+++ b/Project conclusion.docx
@@ -39,7 +39,13 @@
         <w:t>audio exercise, we have learned a lot</w:t>
       </w:r>
       <w:r>
-        <w:t xml:space="preserve"> from this beautiful gadget</w:t>
+        <w:t xml:space="preserve"> </w:t>
+      </w:r>
+      <w:r>
+        <w:t>by designing</w:t>
+      </w:r>
+      <w:r>
+        <w:t xml:space="preserve"> this gadget</w:t>
       </w:r>
       <w:r>
         <w:t xml:space="preserve">. The project idea was aimed big, looking at the time available. We could get the audio part working, which became overwhelming, meaning that the focus switched a bit. </w:t>
@@ -66,168 +72,286 @@
         <w:t xml:space="preserve"> filled up with jazz inside</w:t>
       </w:r>
       <w:r>
-        <w:t>, while the MIDI part and capacitive sensing are not handled for now.</w:t>
+        <w:t xml:space="preserve">, while the MIDI part and capacitive sensing are not handled </w:t>
+      </w:r>
+      <w:r>
+        <w:t>by</w:t>
+      </w:r>
+      <w:r>
+        <w:t xml:space="preserve"> now.</w:t>
+      </w:r>
+      <w:r>
+        <w:t xml:space="preserve"> A connection to the ESP32 µC was priorized for network inclusion.</w:t>
       </w:r>
     </w:p>
     <w:p/>
     <w:p>
-      <w:r>
-        <w:rPr>
-          <w:highlight w:val="magenta"/>
-        </w:rPr>
-        <w:t xml:space="preserve">1 </w:t>
-      </w:r>
-      <w:r>
-        <w:rPr>
-          <w:highlight w:val="magenta"/>
-        </w:rPr>
-        <w:t>Joystick:</w:t>
+      <w:pPr>
+        <w:rPr>
+          <w:rFonts w:ascii="Courier New" w:hAnsi="Courier New" w:cs="Courier New"/>
+          <w:b/>
+          <w:sz w:val="28"/>
+          <w:szCs w:val="28"/>
+        </w:rPr>
+      </w:pPr>
+      <w:r>
+        <w:rPr>
+          <w:rFonts w:ascii="Courier New" w:hAnsi="Courier New" w:cs="Courier New"/>
+          <w:b/>
+          <w:sz w:val="28"/>
+          <w:szCs w:val="28"/>
+        </w:rPr>
+        <w:t>Joystick</w:t>
+      </w:r>
+    </w:p>
+    <w:p>
+      <w:r>
+        <w:t xml:space="preserve">The </w:t>
+      </w:r>
+      <w:r>
+        <w:t>dual</w:t>
+      </w:r>
+      <w:r>
+        <w:t xml:space="preserve"> axes joystick offers quick changing of </w:t>
+      </w:r>
+      <w:r>
+        <w:t xml:space="preserve">root </w:t>
+      </w:r>
+      <w:r>
+        <w:t>note, osc2 offset and waveshapes. See current configuration table.</w:t>
+      </w:r>
+    </w:p>
+    <w:p>
+      <w:pPr>
+        <w:rPr>
+          <w:rFonts w:ascii="Courier New" w:hAnsi="Courier New" w:cs="Courier New"/>
+          <w:b/>
+          <w:sz w:val="28"/>
+          <w:szCs w:val="28"/>
+        </w:rPr>
+      </w:pPr>
+      <w:r>
+        <w:rPr>
+          <w:rFonts w:ascii="Courier New" w:hAnsi="Courier New" w:cs="Courier New"/>
+          <w:b/>
+          <w:sz w:val="28"/>
+          <w:szCs w:val="28"/>
+        </w:rPr>
+        <w:t xml:space="preserve">LED </w:t>
+      </w:r>
+      <w:r>
+        <w:rPr>
+          <w:rFonts w:ascii="Courier New" w:hAnsi="Courier New" w:cs="Courier New"/>
+          <w:b/>
+          <w:sz w:val="28"/>
+          <w:szCs w:val="28"/>
+        </w:rPr>
+        <w:t>s</w:t>
+      </w:r>
+      <w:r>
+        <w:rPr>
+          <w:rFonts w:ascii="Courier New" w:hAnsi="Courier New" w:cs="Courier New"/>
+          <w:b/>
+          <w:sz w:val="28"/>
+          <w:szCs w:val="28"/>
+        </w:rPr>
+        <w:t>wi</w:t>
+      </w:r>
+      <w:r>
+        <w:rPr>
+          <w:rFonts w:ascii="Courier New" w:hAnsi="Courier New" w:cs="Courier New"/>
+          <w:b/>
+          <w:sz w:val="28"/>
+          <w:szCs w:val="28"/>
+        </w:rPr>
+        <w:t>t</w:t>
+      </w:r>
+      <w:r>
+        <w:rPr>
+          <w:rFonts w:ascii="Courier New" w:hAnsi="Courier New" w:cs="Courier New"/>
+          <w:b/>
+          <w:sz w:val="28"/>
+          <w:szCs w:val="28"/>
+        </w:rPr>
+        <w:t>ches</w:t>
+      </w:r>
+    </w:p>
+    <w:p>
+      <w:r>
+        <w:t>In cube mode 1</w:t>
       </w:r>
       <w:r>
         <w:t xml:space="preserve"> </w:t>
       </w:r>
       <w:r>
+        <w:t>o</w:t>
+      </w:r>
+      <w:r>
+        <w:t xml:space="preserve">scilllator 1 and 2 can be switched on and off. The current state is indicated by a white LED. </w:t>
+      </w:r>
+      <w:r>
+        <w:t>We used rugged metal switches</w:t>
+      </w:r>
+      <w:r>
+        <w:t xml:space="preserve"> to get some quality feel on the prototype.</w:t>
+      </w:r>
+      <w:r>
         <w:t xml:space="preserve"> </w:t>
       </w:r>
-    </w:p>
-    <w:p>
-      <w:r>
-        <w:t>Switch</w:t>
-      </w:r>
-      <w:r>
-        <w:tab/>
-      </w:r>
-      <w:r>
-        <w:tab/>
-        <w:t xml:space="preserve">toggle settings </w:t>
-      </w:r>
-      <w:r>
-        <w:t>mode</w:t>
-      </w:r>
-    </w:p>
-    <w:p>
-      <w:r>
-        <w:t xml:space="preserve">Up / Down </w:t>
-      </w:r>
-      <w:r>
-        <w:tab/>
-      </w:r>
-      <w:r>
-        <w:t xml:space="preserve">mode 1: </w:t>
-      </w:r>
-      <w:r>
-        <w:t>root note oscillator 1</w:t>
+      <w:r>
+        <w:t>They</w:t>
+      </w:r>
+      <w:r>
+        <w:t xml:space="preserve"> are ready for </w:t>
+      </w:r>
+      <w:r>
+        <w:t>an even more professional built version.</w:t>
+      </w:r>
+    </w:p>
+    <w:p>
+      <w:pPr>
+        <w:rPr>
+          <w:rFonts w:ascii="Courier New" w:hAnsi="Courier New" w:cs="Courier New"/>
+          <w:b/>
+          <w:sz w:val="28"/>
+          <w:szCs w:val="28"/>
+        </w:rPr>
+      </w:pPr>
+      <w:r>
+        <w:rPr>
+          <w:rFonts w:ascii="Courier New" w:hAnsi="Courier New" w:cs="Courier New"/>
+          <w:b/>
+          <w:sz w:val="28"/>
+          <w:szCs w:val="28"/>
+        </w:rPr>
+        <w:t>Buttons</w:t>
+      </w:r>
+    </w:p>
+    <w:p>
+      <w:r>
+        <w:t xml:space="preserve">The 3 multi-purpuse momentary buttons are used for </w:t>
+      </w:r>
+      <w:r>
+        <w:t>settings and tests. The function</w:t>
+      </w:r>
+      <w:r>
+        <w:t>s</w:t>
+      </w:r>
+      <w:r>
+        <w:t xml:space="preserve"> var</w:t>
+      </w:r>
+      <w:r>
+        <w:t xml:space="preserve">y </w:t>
+      </w:r>
+      <w:r>
+        <w:t xml:space="preserve">depending on cube and settings mode. </w:t>
+      </w:r>
+      <w:r>
+        <w:t>See c</w:t>
+      </w:r>
+      <w:r>
+        <w:t>urrent configuration</w:t>
+      </w:r>
+      <w:r>
+        <w:t xml:space="preserve"> table.</w:t>
+      </w:r>
+    </w:p>
+    <w:p>
+      <w:pPr>
+        <w:rPr>
+          <w:rFonts w:ascii="Courier New" w:hAnsi="Courier New" w:cs="Courier New"/>
+          <w:b/>
+          <w:sz w:val="28"/>
+          <w:szCs w:val="28"/>
+        </w:rPr>
+      </w:pPr>
+      <w:r>
+        <w:rPr>
+          <w:rFonts w:ascii="Courier New" w:hAnsi="Courier New" w:cs="Courier New"/>
+          <w:b/>
+          <w:sz w:val="28"/>
+          <w:szCs w:val="28"/>
+        </w:rPr>
+        <w:t>4 state cube</w:t>
+      </w:r>
+    </w:p>
+    <w:p>
+      <w:pPr>
+        <w:spacing w:before="120" w:after="0" w:line="240" w:lineRule="auto"/>
+        <w:outlineLvl w:val="0"/>
+      </w:pPr>
+      <w:r>
+        <w:t xml:space="preserve">Detects four orientations of a cube by </w:t>
+      </w:r>
+      <w:r>
+        <w:rPr>
+          <w:rFonts w:cstheme="minorHAnsi"/>
+        </w:rPr>
+        <w:t xml:space="preserve">using two </w:t>
+      </w:r>
+      <w:r>
+        <w:rPr>
+          <w:rFonts w:eastAsia="Times New Roman" w:cstheme="minorHAnsi"/>
+          <w:bCs/>
+          <w:kern w:val="36"/>
+        </w:rPr>
+        <w:t xml:space="preserve">KY-027 Magic Light Cup </w:t>
+      </w:r>
+      <w:r>
+        <w:rPr>
+          <w:rFonts w:cstheme="minorHAnsi"/>
+        </w:rPr>
+        <w:t>sensor modules. This helped us a lot for testing new</w:t>
+      </w:r>
+      <w:r>
+        <w:t xml:space="preserve"> functions since we always had two or three test modes available without touching working routines. The cube can be used musically as a note off command by turning to </w:t>
+      </w:r>
+      <w:r>
+        <w:t xml:space="preserve">cube </w:t>
+      </w:r>
+      <w:r>
+        <w:t xml:space="preserve">mode </w:t>
+      </w:r>
+      <w:r>
+        <w:t>2</w:t>
+      </w:r>
+      <w:r>
+        <w:t xml:space="preserve"> or turning the device into a speaker tester by letting it run a frequency sweep in mode </w:t>
+      </w:r>
+      <w:r>
+        <w:t>0</w:t>
+      </w:r>
+      <w:r>
+        <w:t xml:space="preserve">. The jazz theremin can be found on </w:t>
+      </w:r>
+      <w:r>
+        <w:t xml:space="preserve">main </w:t>
+      </w:r>
+      <w:r>
+        <w:t>mode 1. The modes are indicated as binary on the two module LEDs.</w:t>
       </w:r>
       <w:r>
         <w:t xml:space="preserve"> </w:t>
       </w:r>
       <w:r>
-        <w:t>| mode 2:</w:t>
-      </w:r>
-      <w:r>
-        <w:t xml:space="preserve"> offset oscillator 2</w:t>
-      </w:r>
-    </w:p>
-    <w:p>
-      <w:r>
-        <w:t xml:space="preserve">Right: </w:t>
-      </w:r>
-      <w:r>
-        <w:tab/>
-      </w:r>
-      <w:r>
-        <w:tab/>
-        <w:t>cycle waveshapes osc 1</w:t>
-      </w:r>
-    </w:p>
-    <w:p/>
-    <w:p>
-      <w:pPr>
-        <w:rPr>
-          <w:highlight w:val="magenta"/>
-        </w:rPr>
-      </w:pPr>
-      <w:r>
-        <w:rPr>
-          <w:highlight w:val="magenta"/>
-        </w:rPr>
-        <w:t xml:space="preserve">2 </w:t>
-      </w:r>
-      <w:r>
-        <w:rPr>
-          <w:highlight w:val="magenta"/>
-        </w:rPr>
-        <w:t xml:space="preserve">LED </w:t>
-      </w:r>
-      <w:r>
-        <w:rPr>
-          <w:highlight w:val="magenta"/>
-        </w:rPr>
-        <w:t>Swi</w:t>
-      </w:r>
-      <w:r>
-        <w:rPr>
-          <w:highlight w:val="magenta"/>
-        </w:rPr>
-        <w:t>t</w:t>
-      </w:r>
-      <w:r>
-        <w:rPr>
-          <w:highlight w:val="magenta"/>
-        </w:rPr>
-        <w:t>ches</w:t>
-      </w:r>
-    </w:p>
-    <w:p>
-      <w:r>
-        <w:t xml:space="preserve">Oscilllator 1 and 2 can be switched on and off. The current state is indicated by a white LED. </w:t>
-      </w:r>
-    </w:p>
-    <w:p/>
-    <w:p>
-      <w:pPr>
-        <w:rPr>
-          <w:highlight w:val="magenta"/>
-        </w:rPr>
-      </w:pPr>
-      <w:r>
-        <w:rPr>
-          <w:highlight w:val="magenta"/>
-        </w:rPr>
-        <w:t xml:space="preserve">3 </w:t>
-      </w:r>
-      <w:r>
-        <w:rPr>
-          <w:highlight w:val="magenta"/>
-        </w:rPr>
-        <w:t>Buttons</w:t>
-      </w:r>
-    </w:p>
-    <w:p>
-      <w:r>
-        <w:t>hdgfc</w:t>
-      </w:r>
-    </w:p>
-    <w:p/>
-    <w:p>
-      <w:r>
-        <w:rPr>
-          <w:highlight w:val="magenta"/>
-        </w:rPr>
-        <w:t>4 state cube</w:t>
-      </w:r>
-    </w:p>
-    <w:p>
-      <w:r>
-        <w:t>Detects four orientations of a cube by using two _____ sensor modules. This helped us a lot for testing new functions since we always had two or three test modes available without touching working routines. The cube can be used musically as a note off command by turning to mode _________ or turning the device into a speaker tester by letting it run a frequency sweep in mode _________. The jazz theremin can be found on mode 1. The modes are indicated as binary on the two module LEDs.</w:t>
-      </w:r>
-    </w:p>
-    <w:p>
+        <w:t>See current configuration table.</w:t>
+      </w:r>
+    </w:p>
+    <w:p>
+      <w:pPr>
+        <w:spacing w:before="120" w:after="0" w:line="240" w:lineRule="auto"/>
+        <w:outlineLvl w:val="0"/>
+      </w:pPr>
+      <w:r>
+        <w:t>Cube Modes</w:t>
+      </w:r>
+    </w:p>
+    <w:p>
+      <w:pPr>
+        <w:spacing w:after="0"/>
+      </w:pPr>
       <w:r>
         <w:t>1:</w:t>
-      </w:r>
-      <w:r>
-        <w:tab/>
       </w:r>
       <w:r>
         <w:tab/>
@@ -235,60 +359,465 @@
       </w:r>
     </w:p>
     <w:p>
+      <w:pPr>
+        <w:spacing w:after="0"/>
+      </w:pPr>
       <w:r>
         <w:t>2:</w:t>
       </w:r>
       <w:r>
         <w:tab/>
+        <w:t>stop sound, play single notes on buttons [note off and test mode]</w:t>
       </w:r>
       <w:r>
         <w:tab/>
       </w:r>
-    </w:p>
-    <w:p>
+      <w:r>
+        <w:tab/>
+      </w:r>
+    </w:p>
+    <w:p>
+      <w:pPr>
+        <w:spacing w:after="0"/>
+      </w:pPr>
       <w:r>
         <w:t>3:</w:t>
       </w:r>
-    </w:p>
-    <w:p>
+      <w:r>
+        <w:tab/>
+        <w:t>button 1: play notes sweep up | button 2: play frequency sweep down</w:t>
+      </w:r>
+    </w:p>
+    <w:p>
+      <w:pPr>
+        <w:spacing w:after="0"/>
+      </w:pPr>
       <w:r>
         <w:t>4:</w:t>
       </w:r>
-    </w:p>
-    <w:p/>
-    <w:p/>
-    <w:p>
-      <w:pPr>
-        <w:rPr>
-          <w:highlight w:val="magenta"/>
-        </w:rPr>
-      </w:pPr>
-      <w:r>
-        <w:rPr>
-          <w:highlight w:val="magenta"/>
-        </w:rPr>
-        <w:t>ESP32 connector</w:t>
-      </w:r>
-    </w:p>
-    <w:p>
-      <w:r>
-        <w:t xml:space="preserve">since we wanted to try out the idea of connecting to different µCs we skipped the MIDI part as fast UART responder and aimed for a ESP32 connection for handling the display and possible further </w:t>
+      <w:r>
+        <w:tab/>
+        <w:t>[test mode]</w:t>
+      </w:r>
+    </w:p>
+    <w:p>
+      <w:pPr>
+        <w:rPr>
+          <w:rFonts w:ascii="Courier New" w:hAnsi="Courier New" w:cs="Courier New"/>
+          <w:b/>
+          <w:sz w:val="28"/>
+          <w:szCs w:val="28"/>
+        </w:rPr>
+      </w:pPr>
+    </w:p>
+    <w:p>
+      <w:pPr>
+        <w:rPr>
+          <w:rFonts w:ascii="Courier New" w:hAnsi="Courier New" w:cs="Courier New"/>
+          <w:b/>
+          <w:sz w:val="28"/>
+          <w:szCs w:val="28"/>
+        </w:rPr>
+      </w:pPr>
+      <w:r>
+        <w:rPr>
+          <w:rFonts w:ascii="Courier New" w:hAnsi="Courier New" w:cs="Courier New"/>
+          <w:b/>
+          <w:sz w:val="28"/>
+          <w:szCs w:val="28"/>
+        </w:rPr>
+        <w:t>Distance echo control</w:t>
+      </w:r>
+    </w:p>
+    <w:p>
+      <w:pPr>
+        <w:pStyle w:val="berschrift1"/>
+        <w:spacing w:before="120" w:beforeAutospacing="0" w:after="0" w:afterAutospacing="0"/>
+        <w:rPr>
+          <w:rFonts w:asciiTheme="minorHAnsi" w:eastAsiaTheme="minorHAnsi" w:hAnsiTheme="minorHAnsi" w:cstheme="minorBidi"/>
+          <w:b w:val="0"/>
+          <w:bCs w:val="0"/>
+          <w:kern w:val="0"/>
+          <w:sz w:val="22"/>
+          <w:szCs w:val="22"/>
+        </w:rPr>
+      </w:pPr>
+      <w:r>
+        <w:rPr>
+          <w:rFonts w:asciiTheme="minorHAnsi" w:eastAsiaTheme="minorHAnsi" w:hAnsiTheme="minorHAnsi" w:cstheme="minorBidi"/>
+          <w:b w:val="0"/>
+          <w:bCs w:val="0"/>
+          <w:kern w:val="0"/>
+          <w:sz w:val="22"/>
+          <w:szCs w:val="22"/>
+        </w:rPr>
+        <w:t xml:space="preserve">The </w:t>
+      </w:r>
+      <w:r>
+        <w:rPr>
+          <w:rFonts w:asciiTheme="minorHAnsi" w:eastAsiaTheme="minorHAnsi" w:hAnsiTheme="minorHAnsi" w:cstheme="minorBidi"/>
+          <w:b w:val="0"/>
+          <w:bCs w:val="0"/>
+          <w:kern w:val="0"/>
+          <w:sz w:val="22"/>
+          <w:szCs w:val="22"/>
+        </w:rPr>
+        <w:t xml:space="preserve">HC-SR04 </w:t>
+      </w:r>
+      <w:r>
+        <w:rPr>
+          <w:rFonts w:asciiTheme="minorHAnsi" w:eastAsiaTheme="minorHAnsi" w:hAnsiTheme="minorHAnsi" w:cstheme="minorBidi"/>
+          <w:b w:val="0"/>
+          <w:bCs w:val="0"/>
+          <w:kern w:val="0"/>
+          <w:sz w:val="22"/>
+          <w:szCs w:val="22"/>
+        </w:rPr>
+        <w:t>u</w:t>
+      </w:r>
+      <w:r>
+        <w:rPr>
+          <w:rFonts w:asciiTheme="minorHAnsi" w:eastAsiaTheme="minorHAnsi" w:hAnsiTheme="minorHAnsi" w:cstheme="minorBidi"/>
+          <w:b w:val="0"/>
+          <w:bCs w:val="0"/>
+          <w:kern w:val="0"/>
+          <w:sz w:val="22"/>
+          <w:szCs w:val="22"/>
+        </w:rPr>
+        <w:t xml:space="preserve">ltrasonic </w:t>
+      </w:r>
+      <w:r>
+        <w:rPr>
+          <w:rFonts w:asciiTheme="minorHAnsi" w:eastAsiaTheme="minorHAnsi" w:hAnsiTheme="minorHAnsi" w:cstheme="minorBidi"/>
+          <w:b w:val="0"/>
+          <w:bCs w:val="0"/>
+          <w:kern w:val="0"/>
+          <w:sz w:val="22"/>
+          <w:szCs w:val="22"/>
+        </w:rPr>
+        <w:t>d</w:t>
+      </w:r>
+      <w:r>
+        <w:rPr>
+          <w:rFonts w:asciiTheme="minorHAnsi" w:eastAsiaTheme="minorHAnsi" w:hAnsiTheme="minorHAnsi" w:cstheme="minorBidi"/>
+          <w:b w:val="0"/>
+          <w:bCs w:val="0"/>
+          <w:kern w:val="0"/>
+          <w:sz w:val="22"/>
+          <w:szCs w:val="22"/>
+        </w:rPr>
+        <w:t xml:space="preserve">istance </w:t>
+      </w:r>
+      <w:r>
+        <w:rPr>
+          <w:rFonts w:asciiTheme="minorHAnsi" w:eastAsiaTheme="minorHAnsi" w:hAnsiTheme="minorHAnsi" w:cstheme="minorBidi"/>
+          <w:b w:val="0"/>
+          <w:bCs w:val="0"/>
+          <w:kern w:val="0"/>
+          <w:sz w:val="22"/>
+          <w:szCs w:val="22"/>
+        </w:rPr>
+        <w:t>s</w:t>
+      </w:r>
+      <w:r>
+        <w:rPr>
+          <w:rFonts w:asciiTheme="minorHAnsi" w:eastAsiaTheme="minorHAnsi" w:hAnsiTheme="minorHAnsi" w:cstheme="minorBidi"/>
+          <w:b w:val="0"/>
+          <w:bCs w:val="0"/>
+          <w:kern w:val="0"/>
+          <w:sz w:val="22"/>
+          <w:szCs w:val="22"/>
+        </w:rPr>
+        <w:t>ensor</w:t>
+      </w:r>
+      <w:r>
+        <w:rPr>
+          <w:rFonts w:asciiTheme="minorHAnsi" w:eastAsiaTheme="minorHAnsi" w:hAnsiTheme="minorHAnsi" w:cstheme="minorBidi"/>
+          <w:b w:val="0"/>
+          <w:bCs w:val="0"/>
+          <w:kern w:val="0"/>
+          <w:sz w:val="22"/>
+          <w:szCs w:val="22"/>
+        </w:rPr>
+        <w:t xml:space="preserve"> module</w:t>
+      </w:r>
+      <w:r>
+        <w:rPr>
+          <w:rFonts w:asciiTheme="minorHAnsi" w:eastAsiaTheme="minorHAnsi" w:hAnsiTheme="minorHAnsi" w:cstheme="minorBidi"/>
+          <w:b w:val="0"/>
+          <w:bCs w:val="0"/>
+          <w:kern w:val="0"/>
+          <w:sz w:val="22"/>
+          <w:szCs w:val="22"/>
+        </w:rPr>
+        <w:t xml:space="preserve"> measures the distance to any reflecting solid object sending a 40 kHz trigger and wai</w:t>
+      </w:r>
+      <w:r>
+        <w:rPr>
+          <w:rFonts w:asciiTheme="minorHAnsi" w:eastAsiaTheme="minorHAnsi" w:hAnsiTheme="minorHAnsi" w:cstheme="minorBidi"/>
+          <w:b w:val="0"/>
+          <w:bCs w:val="0"/>
+          <w:kern w:val="0"/>
+          <w:sz w:val="22"/>
+          <w:szCs w:val="22"/>
+        </w:rPr>
+        <w:t>ting</w:t>
+      </w:r>
+      <w:r>
+        <w:rPr>
+          <w:rFonts w:asciiTheme="minorHAnsi" w:eastAsiaTheme="minorHAnsi" w:hAnsiTheme="minorHAnsi" w:cstheme="minorBidi"/>
+          <w:b w:val="0"/>
+          <w:bCs w:val="0"/>
+          <w:kern w:val="0"/>
+          <w:sz w:val="22"/>
+          <w:szCs w:val="22"/>
+        </w:rPr>
+        <w:t xml:space="preserve"> for the echo. </w:t>
+      </w:r>
+      <w:r>
+        <w:rPr>
+          <w:rFonts w:asciiTheme="minorHAnsi" w:eastAsiaTheme="minorHAnsi" w:hAnsiTheme="minorHAnsi" w:cstheme="minorBidi"/>
+          <w:b w:val="0"/>
+          <w:bCs w:val="0"/>
+          <w:kern w:val="0"/>
+          <w:sz w:val="22"/>
+          <w:szCs w:val="22"/>
+        </w:rPr>
+        <w:t xml:space="preserve">The module sends the distance value via a pulse with varying width. </w:t>
+      </w:r>
+      <w:r>
+        <w:rPr>
+          <w:rFonts w:asciiTheme="minorHAnsi" w:eastAsiaTheme="minorHAnsi" w:hAnsiTheme="minorHAnsi" w:cstheme="minorBidi"/>
+          <w:b w:val="0"/>
+          <w:bCs w:val="0"/>
+          <w:kern w:val="0"/>
+          <w:sz w:val="22"/>
+          <w:szCs w:val="22"/>
+        </w:rPr>
+        <w:t>On the risi</w:t>
+      </w:r>
+      <w:r>
+        <w:rPr>
+          <w:rFonts w:asciiTheme="minorHAnsi" w:eastAsiaTheme="minorHAnsi" w:hAnsiTheme="minorHAnsi" w:cstheme="minorBidi"/>
+          <w:b w:val="0"/>
+          <w:bCs w:val="0"/>
+          <w:kern w:val="0"/>
+          <w:sz w:val="22"/>
+          <w:szCs w:val="22"/>
+        </w:rPr>
+        <w:t>n</w:t>
+      </w:r>
+      <w:r>
+        <w:rPr>
+          <w:rFonts w:asciiTheme="minorHAnsi" w:eastAsiaTheme="minorHAnsi" w:hAnsiTheme="minorHAnsi" w:cstheme="minorBidi"/>
+          <w:b w:val="0"/>
+          <w:bCs w:val="0"/>
+          <w:kern w:val="0"/>
+          <w:sz w:val="22"/>
+          <w:szCs w:val="22"/>
+        </w:rPr>
+        <w:t>g edge of the pulse,</w:t>
+      </w:r>
+      <w:r>
+        <w:rPr>
+          <w:rFonts w:asciiTheme="minorHAnsi" w:eastAsiaTheme="minorHAnsi" w:hAnsiTheme="minorHAnsi" w:cstheme="minorBidi"/>
+          <w:b w:val="0"/>
+          <w:bCs w:val="0"/>
+          <w:kern w:val="0"/>
+          <w:sz w:val="22"/>
+          <w:szCs w:val="22"/>
+        </w:rPr>
+        <w:t xml:space="preserve"> a timer gets enabled. The timer value is read </w:t>
+      </w:r>
+      <w:r>
+        <w:rPr>
+          <w:rFonts w:asciiTheme="minorHAnsi" w:eastAsiaTheme="minorHAnsi" w:hAnsiTheme="minorHAnsi" w:cstheme="minorBidi"/>
+          <w:b w:val="0"/>
+          <w:bCs w:val="0"/>
+          <w:kern w:val="0"/>
+          <w:sz w:val="22"/>
+          <w:szCs w:val="22"/>
+        </w:rPr>
+        <w:t xml:space="preserve">and reset </w:t>
+      </w:r>
+      <w:r>
+        <w:rPr>
+          <w:rFonts w:asciiTheme="minorHAnsi" w:eastAsiaTheme="minorHAnsi" w:hAnsiTheme="minorHAnsi" w:cstheme="minorBidi"/>
+          <w:b w:val="0"/>
+          <w:bCs w:val="0"/>
+          <w:kern w:val="0"/>
+          <w:sz w:val="22"/>
+          <w:szCs w:val="22"/>
+        </w:rPr>
+        <w:t xml:space="preserve">on the falling edge interrupt </w:t>
+      </w:r>
+      <w:r>
+        <w:rPr>
+          <w:rFonts w:asciiTheme="minorHAnsi" w:eastAsiaTheme="minorHAnsi" w:hAnsiTheme="minorHAnsi" w:cstheme="minorBidi"/>
+          <w:b w:val="0"/>
+          <w:bCs w:val="0"/>
+          <w:kern w:val="0"/>
+          <w:sz w:val="22"/>
+          <w:szCs w:val="22"/>
+        </w:rPr>
+        <w:t>of the echo pulse.</w:t>
+      </w:r>
+      <w:r>
+        <w:rPr>
+          <w:rFonts w:asciiTheme="minorHAnsi" w:eastAsiaTheme="minorHAnsi" w:hAnsiTheme="minorHAnsi" w:cstheme="minorBidi"/>
+          <w:b w:val="0"/>
+          <w:bCs w:val="0"/>
+          <w:kern w:val="0"/>
+          <w:sz w:val="22"/>
+          <w:szCs w:val="22"/>
+        </w:rPr>
+        <w:t xml:space="preserve"> The distance controls the pitch in jazz theremin mode. By default the increment is chromatically. If a scale is selected, only notes which are represented by that scale will sound.</w:t>
+      </w:r>
+    </w:p>
+    <w:p>
+      <w:pPr>
+        <w:pStyle w:val="berschrift1"/>
+        <w:spacing w:before="120" w:beforeAutospacing="0" w:after="0" w:afterAutospacing="0"/>
+        <w:rPr>
+          <w:rFonts w:ascii="Courier New" w:hAnsi="Courier New" w:cs="Courier New"/>
+          <w:b w:val="0"/>
+          <w:sz w:val="28"/>
+          <w:szCs w:val="28"/>
+        </w:rPr>
+      </w:pPr>
+    </w:p>
+    <w:p>
+      <w:pPr>
+        <w:rPr>
+          <w:rFonts w:ascii="Courier New" w:hAnsi="Courier New" w:cs="Courier New"/>
+          <w:b/>
+          <w:sz w:val="28"/>
+          <w:szCs w:val="28"/>
+        </w:rPr>
+      </w:pPr>
+      <w:r>
+        <w:rPr>
+          <w:rFonts w:ascii="Courier New" w:hAnsi="Courier New" w:cs="Courier New"/>
+          <w:b/>
+          <w:sz w:val="28"/>
+          <w:szCs w:val="28"/>
+        </w:rPr>
+        <w:t xml:space="preserve">ESP32 </w:t>
+      </w:r>
+      <w:r>
+        <w:rPr>
+          <w:rFonts w:ascii="Courier New" w:hAnsi="Courier New" w:cs="Courier New"/>
+          <w:b/>
+          <w:sz w:val="28"/>
+          <w:szCs w:val="28"/>
+        </w:rPr>
+        <w:t xml:space="preserve">UART </w:t>
+      </w:r>
+      <w:r>
+        <w:rPr>
+          <w:rFonts w:ascii="Courier New" w:hAnsi="Courier New" w:cs="Courier New"/>
+          <w:b/>
+          <w:sz w:val="28"/>
+          <w:szCs w:val="28"/>
+        </w:rPr>
+        <w:t>connector</w:t>
+      </w:r>
+    </w:p>
+    <w:p>
+      <w:r>
+        <w:lastRenderedPageBreak/>
+        <w:t>S</w:t>
+      </w:r>
+      <w:r>
+        <w:t xml:space="preserve">ince we wanted to try out the idea of connecting to different µCs we skipped the MIDI part as fast UART responder and </w:t>
+      </w:r>
+      <w:r>
+        <w:t>priorized</w:t>
+      </w:r>
+      <w:r>
+        <w:t xml:space="preserve"> a ESP32 connection for handling the display and possible further </w:t>
       </w:r>
       <w:r>
         <w:t xml:space="preserve">inputs via </w:t>
       </w:r>
       <w:r>
-        <w:t xml:space="preserve">ESPNOW and webserver control. Combing stable, lossless MIDI and other fast UART </w:t>
-      </w:r>
-      <w:r>
-        <w:lastRenderedPageBreak/>
-        <w:t>connections while reading a interrupt</w:t>
+        <w:t>ESPNOW and webserver control. Combing stable, lossless MIDI and other fast UART connections while reading a</w:t>
+      </w:r>
+      <w:r>
+        <w:t>n</w:t>
+      </w:r>
+      <w:r>
+        <w:t xml:space="preserve"> interrupt</w:t>
       </w:r>
       <w:r>
         <w:t xml:space="preserve"> </w:t>
       </w:r>
       <w:r>
-        <w:t xml:space="preserve">based distance sensor seems hard on the CPU and is not achieved yet. </w:t>
+        <w:t xml:space="preserve">based distance sensor is not achieved yet. </w:t>
+      </w:r>
+      <w:r>
+        <w:t xml:space="preserve"> </w:t>
+      </w:r>
+    </w:p>
+    <w:p>
+      <w:pPr>
+        <w:rPr>
+          <w:rFonts w:ascii="Courier New" w:hAnsi="Courier New" w:cs="Courier New"/>
+          <w:b/>
+          <w:sz w:val="28"/>
+          <w:szCs w:val="28"/>
+        </w:rPr>
+      </w:pPr>
+      <w:r>
+        <w:rPr>
+          <w:rFonts w:ascii="Courier New" w:hAnsi="Courier New" w:cs="Courier New"/>
+          <w:b/>
+          <w:sz w:val="28"/>
+          <w:szCs w:val="28"/>
+        </w:rPr>
+        <w:t>I2C OLED display</w:t>
+      </w:r>
+    </w:p>
+    <w:p>
+      <w:r>
+        <w:t xml:space="preserve">The 1.3 inch OLED display is connected to the ESP32 via I2C and makes use of the </w:t>
+      </w:r>
+      <w:r>
+        <w:t xml:space="preserve">faster u8x8 library which is part of u8g2 by </w:t>
+      </w:r>
+      <w:r>
+        <w:t>Oli K</w:t>
+      </w:r>
+      <w:r>
+        <w:t>raus (</w:t>
+      </w:r>
+      <w:hyperlink r:id="rId4" w:history="1">
+        <w:r>
+          <w:rPr>
+            <w:rStyle w:val="Hyperlink"/>
+          </w:rPr>
+          <w:t>https://github.com/olikraus/u8g2</w:t>
+        </w:r>
+      </w:hyperlink>
+      <w:r>
+        <w:t>). The OLED display is great for showing settings such as root note, scale names etc. but the downside with these I2C modules is always the speed. So we decided to outsource this task to the ESP32 for now. We had an 0.96 inch OLED running on the PsoC by using</w:t>
+      </w:r>
+      <w:r>
+        <w:t xml:space="preserve"> an</w:t>
+      </w:r>
+      <w:r>
+        <w:t xml:space="preserve"> adapted SSD1306 OLED driver by Derk Steggewentz (</w:t>
+      </w:r>
+      <w:hyperlink r:id="rId5" w:history="1">
+        <w:r>
+          <w:rPr>
+            <w:rStyle w:val="Hyperlink"/>
+          </w:rPr>
+          <w:t>https://github.com/derkst/Cypress-PSOC-OLED</w:t>
+        </w:r>
+      </w:hyperlink>
+      <w:r>
+        <w:t>) but it went slow and did not work well while using distance echo control.</w:t>
       </w:r>
     </w:p>
     <w:p/>
@@ -301,9 +830,6 @@
           <w:szCs w:val="36"/>
         </w:rPr>
       </w:pPr>
-      <w:r>
-        <w:br/>
-      </w:r>
       <w:r>
         <w:rPr>
           <w:rFonts w:ascii="Courier New" w:hAnsi="Courier New" w:cs="Courier New"/>
@@ -312,9 +838,738 @@
           <w:szCs w:val="36"/>
           <w:highlight w:val="yellow"/>
         </w:rPr>
-        <w:t>P</w:t>
-      </w:r>
-      <w:r>
+        <w:t>Current configuration table</w:t>
+      </w:r>
+      <w:r>
+        <w:rPr>
+          <w:rFonts w:ascii="Courier New" w:hAnsi="Courier New" w:cs="Courier New"/>
+          <w:b/>
+          <w:sz w:val="36"/>
+          <w:szCs w:val="36"/>
+          <w:highlight w:val="cyan"/>
+        </w:rPr>
+        <w:t xml:space="preserve"> TODO</w:t>
+      </w:r>
+    </w:p>
+    <w:tbl>
+      <w:tblPr>
+        <w:tblStyle w:val="Tabellenraster"/>
+        <w:tblW w:w="0" w:type="auto"/>
+        <w:tblBorders>
+          <w:top w:val="single" w:sz="4" w:space="0" w:color="4472C4" w:themeColor="accent1"/>
+          <w:left w:val="single" w:sz="4" w:space="0" w:color="4472C4" w:themeColor="accent1"/>
+          <w:bottom w:val="single" w:sz="4" w:space="0" w:color="4472C4" w:themeColor="accent1"/>
+          <w:right w:val="single" w:sz="4" w:space="0" w:color="4472C4" w:themeColor="accent1"/>
+          <w:insideH w:val="single" w:sz="4" w:space="0" w:color="4472C4" w:themeColor="accent1"/>
+          <w:insideV w:val="single" w:sz="4" w:space="0" w:color="4472C4" w:themeColor="accent1"/>
+        </w:tblBorders>
+        <w:tblLook w:val="04A0" w:firstRow="1" w:lastRow="0" w:firstColumn="1" w:lastColumn="0" w:noHBand="0" w:noVBand="1"/>
+      </w:tblPr>
+      <w:tblGrid>
+        <w:gridCol w:w="3020"/>
+        <w:gridCol w:w="3021"/>
+      </w:tblGrid>
+      <w:tr>
+        <w:tc>
+          <w:tcPr>
+            <w:tcW w:w="3020" w:type="dxa"/>
+            <w:shd w:val="clear" w:color="auto" w:fill="DEEAF6" w:themeFill="accent5" w:themeFillTint="33"/>
+          </w:tcPr>
+          <w:p>
+            <w:pPr>
+              <w:rPr>
+                <w:b/>
+              </w:rPr>
+            </w:pPr>
+            <w:r>
+              <w:rPr>
+                <w:b/>
+              </w:rPr>
+              <w:t xml:space="preserve">Cube Mode </w:t>
+            </w:r>
+            <w:r>
+              <w:rPr>
+                <w:b/>
+              </w:rPr>
+              <w:t>0</w:t>
+            </w:r>
+            <w:r>
+              <w:rPr>
+                <w:b/>
+              </w:rPr>
+              <w:t xml:space="preserve"> [</w:t>
+            </w:r>
+            <w:r>
+              <w:rPr>
+                <w:b/>
+              </w:rPr>
+              <w:t>test sweeps]</w:t>
+            </w:r>
+          </w:p>
+        </w:tc>
+        <w:tc>
+          <w:tcPr>
+            <w:tcW w:w="3021" w:type="dxa"/>
+            <w:shd w:val="clear" w:color="auto" w:fill="DEEAF6" w:themeFill="accent5" w:themeFillTint="33"/>
+          </w:tcPr>
+          <w:p>
+            <w:pPr>
+              <w:rPr>
+                <w:b/>
+              </w:rPr>
+            </w:pPr>
+          </w:p>
+        </w:tc>
+      </w:tr>
+      <w:tr>
+        <w:tc>
+          <w:tcPr>
+            <w:tcW w:w="3020" w:type="dxa"/>
+            <w:shd w:val="clear" w:color="auto" w:fill="DEEAF6" w:themeFill="accent5" w:themeFillTint="33"/>
+          </w:tcPr>
+          <w:p>
+            <w:r>
+              <w:t xml:space="preserve">Button 1 </w:t>
+            </w:r>
+          </w:p>
+        </w:tc>
+        <w:tc>
+          <w:tcPr>
+            <w:tcW w:w="3021" w:type="dxa"/>
+            <w:shd w:val="clear" w:color="auto" w:fill="DEEAF6" w:themeFill="accent5" w:themeFillTint="33"/>
+          </w:tcPr>
+          <w:p>
+            <w:r>
+              <w:t>chromatic notes up</w:t>
+            </w:r>
+          </w:p>
+        </w:tc>
+      </w:tr>
+      <w:tr>
+        <w:tc>
+          <w:tcPr>
+            <w:tcW w:w="3020" w:type="dxa"/>
+            <w:shd w:val="clear" w:color="auto" w:fill="DEEAF6" w:themeFill="accent5" w:themeFillTint="33"/>
+          </w:tcPr>
+          <w:p>
+            <w:r>
+              <w:t>Button 2</w:t>
+            </w:r>
+          </w:p>
+        </w:tc>
+        <w:tc>
+          <w:tcPr>
+            <w:tcW w:w="3021" w:type="dxa"/>
+            <w:shd w:val="clear" w:color="auto" w:fill="DEEAF6" w:themeFill="accent5" w:themeFillTint="33"/>
+          </w:tcPr>
+          <w:p>
+            <w:r>
+              <w:t>frequency sweep down</w:t>
+            </w:r>
+          </w:p>
+        </w:tc>
+      </w:tr>
+      <w:tr>
+        <w:tc>
+          <w:tcPr>
+            <w:tcW w:w="3020" w:type="dxa"/>
+            <w:shd w:val="clear" w:color="auto" w:fill="DEEAF6" w:themeFill="accent5" w:themeFillTint="33"/>
+          </w:tcPr>
+          <w:p>
+            <w:r>
+              <w:t>Button 3</w:t>
+            </w:r>
+          </w:p>
+        </w:tc>
+        <w:tc>
+          <w:tcPr>
+            <w:tcW w:w="3021" w:type="dxa"/>
+            <w:shd w:val="clear" w:color="auto" w:fill="DEEAF6" w:themeFill="accent5" w:themeFillTint="33"/>
+          </w:tcPr>
+          <w:p/>
+        </w:tc>
+      </w:tr>
+      <w:tr>
+        <w:tc>
+          <w:tcPr>
+            <w:tcW w:w="3020" w:type="dxa"/>
+            <w:shd w:val="clear" w:color="auto" w:fill="DEEAF6" w:themeFill="accent5" w:themeFillTint="33"/>
+          </w:tcPr>
+          <w:p>
+            <w:r>
+              <w:t>Switch 1</w:t>
+            </w:r>
+          </w:p>
+        </w:tc>
+        <w:tc>
+          <w:tcPr>
+            <w:tcW w:w="3021" w:type="dxa"/>
+            <w:shd w:val="clear" w:color="auto" w:fill="DEEAF6" w:themeFill="accent5" w:themeFillTint="33"/>
+          </w:tcPr>
+          <w:p/>
+        </w:tc>
+      </w:tr>
+      <w:tr>
+        <w:tc>
+          <w:tcPr>
+            <w:tcW w:w="3020" w:type="dxa"/>
+            <w:shd w:val="clear" w:color="auto" w:fill="DEEAF6" w:themeFill="accent5" w:themeFillTint="33"/>
+          </w:tcPr>
+          <w:p>
+            <w:r>
+              <w:t>Switch 2</w:t>
+            </w:r>
+          </w:p>
+        </w:tc>
+        <w:tc>
+          <w:tcPr>
+            <w:tcW w:w="3021" w:type="dxa"/>
+            <w:shd w:val="clear" w:color="auto" w:fill="DEEAF6" w:themeFill="accent5" w:themeFillTint="33"/>
+          </w:tcPr>
+          <w:p/>
+        </w:tc>
+      </w:tr>
+      <w:tr>
+        <w:tc>
+          <w:tcPr>
+            <w:tcW w:w="3020" w:type="dxa"/>
+            <w:shd w:val="clear" w:color="auto" w:fill="DEEAF6" w:themeFill="accent5" w:themeFillTint="33"/>
+          </w:tcPr>
+          <w:p>
+            <w:r>
+              <w:t>Joystick Switch</w:t>
+            </w:r>
+          </w:p>
+        </w:tc>
+        <w:tc>
+          <w:tcPr>
+            <w:tcW w:w="3021" w:type="dxa"/>
+            <w:shd w:val="clear" w:color="auto" w:fill="DEEAF6" w:themeFill="accent5" w:themeFillTint="33"/>
+          </w:tcPr>
+          <w:p/>
+        </w:tc>
+      </w:tr>
+      <w:tr>
+        <w:tc>
+          <w:tcPr>
+            <w:tcW w:w="3020" w:type="dxa"/>
+            <w:shd w:val="clear" w:color="auto" w:fill="DEEAF6" w:themeFill="accent5" w:themeFillTint="33"/>
+          </w:tcPr>
+          <w:p>
+            <w:r>
+              <w:t>Joystick Up</w:t>
+            </w:r>
+          </w:p>
+        </w:tc>
+        <w:tc>
+          <w:tcPr>
+            <w:tcW w:w="3021" w:type="dxa"/>
+            <w:shd w:val="clear" w:color="auto" w:fill="DEEAF6" w:themeFill="accent5" w:themeFillTint="33"/>
+          </w:tcPr>
+          <w:p/>
+        </w:tc>
+      </w:tr>
+      <w:tr>
+        <w:tc>
+          <w:tcPr>
+            <w:tcW w:w="3020" w:type="dxa"/>
+            <w:shd w:val="clear" w:color="auto" w:fill="DEEAF6" w:themeFill="accent5" w:themeFillTint="33"/>
+          </w:tcPr>
+          <w:p>
+            <w:r>
+              <w:t>Joystick Down</w:t>
+            </w:r>
+          </w:p>
+        </w:tc>
+        <w:tc>
+          <w:tcPr>
+            <w:tcW w:w="3021" w:type="dxa"/>
+            <w:shd w:val="clear" w:color="auto" w:fill="DEEAF6" w:themeFill="accent5" w:themeFillTint="33"/>
+          </w:tcPr>
+          <w:p/>
+        </w:tc>
+      </w:tr>
+      <w:tr>
+        <w:tc>
+          <w:tcPr>
+            <w:tcW w:w="3020" w:type="dxa"/>
+            <w:shd w:val="clear" w:color="auto" w:fill="DEEAF6" w:themeFill="accent5" w:themeFillTint="33"/>
+          </w:tcPr>
+          <w:p>
+            <w:r>
+              <w:t>Joystick Left</w:t>
+            </w:r>
+          </w:p>
+        </w:tc>
+        <w:tc>
+          <w:tcPr>
+            <w:tcW w:w="3021" w:type="dxa"/>
+            <w:shd w:val="clear" w:color="auto" w:fill="DEEAF6" w:themeFill="accent5" w:themeFillTint="33"/>
+          </w:tcPr>
+          <w:p/>
+        </w:tc>
+      </w:tr>
+      <w:tr>
+        <w:tc>
+          <w:tcPr>
+            <w:tcW w:w="3020" w:type="dxa"/>
+            <w:shd w:val="clear" w:color="auto" w:fill="DEEAF6" w:themeFill="accent5" w:themeFillTint="33"/>
+          </w:tcPr>
+          <w:p>
+            <w:r>
+              <w:t>Joystick Right</w:t>
+            </w:r>
+          </w:p>
+        </w:tc>
+        <w:tc>
+          <w:tcPr>
+            <w:tcW w:w="3021" w:type="dxa"/>
+            <w:shd w:val="clear" w:color="auto" w:fill="DEEAF6" w:themeFill="accent5" w:themeFillTint="33"/>
+          </w:tcPr>
+          <w:p/>
+        </w:tc>
+      </w:tr>
+    </w:tbl>
+    <w:p>
+      <w:pPr>
+        <w:rPr>
+          <w:rFonts w:ascii="Courier New" w:hAnsi="Courier New" w:cs="Courier New"/>
+          <w:b/>
+          <w:sz w:val="28"/>
+          <w:szCs w:val="28"/>
+        </w:rPr>
+      </w:pPr>
+    </w:p>
+    <w:tbl>
+      <w:tblPr>
+        <w:tblStyle w:val="Tabellenraster"/>
+        <w:tblW w:w="0" w:type="auto"/>
+        <w:tblBorders>
+          <w:top w:val="single" w:sz="4" w:space="0" w:color="4472C4" w:themeColor="accent1"/>
+          <w:left w:val="single" w:sz="4" w:space="0" w:color="4472C4" w:themeColor="accent1"/>
+          <w:bottom w:val="single" w:sz="4" w:space="0" w:color="4472C4" w:themeColor="accent1"/>
+          <w:right w:val="single" w:sz="4" w:space="0" w:color="4472C4" w:themeColor="accent1"/>
+          <w:insideH w:val="single" w:sz="4" w:space="0" w:color="4472C4" w:themeColor="accent1"/>
+          <w:insideV w:val="single" w:sz="4" w:space="0" w:color="4472C4" w:themeColor="accent1"/>
+        </w:tblBorders>
+        <w:tblLook w:val="04A0" w:firstRow="1" w:lastRow="0" w:firstColumn="1" w:lastColumn="0" w:noHBand="0" w:noVBand="1"/>
+      </w:tblPr>
+      <w:tblGrid>
+        <w:gridCol w:w="3020"/>
+        <w:gridCol w:w="3021"/>
+        <w:gridCol w:w="3021"/>
+      </w:tblGrid>
+      <w:tr>
+        <w:tc>
+          <w:tcPr>
+            <w:tcW w:w="3020" w:type="dxa"/>
+            <w:shd w:val="clear" w:color="auto" w:fill="DEEAF6" w:themeFill="accent5" w:themeFillTint="33"/>
+          </w:tcPr>
+          <w:p>
+            <w:pPr>
+              <w:rPr>
+                <w:b/>
+              </w:rPr>
+            </w:pPr>
+            <w:r>
+              <w:rPr>
+                <w:b/>
+              </w:rPr>
+              <w:t>Cube Mode 1 [jazz theremin]</w:t>
+            </w:r>
+          </w:p>
+        </w:tc>
+        <w:tc>
+          <w:tcPr>
+            <w:tcW w:w="3021" w:type="dxa"/>
+            <w:shd w:val="clear" w:color="auto" w:fill="DEEAF6" w:themeFill="accent5" w:themeFillTint="33"/>
+          </w:tcPr>
+          <w:p>
+            <w:pPr>
+              <w:rPr>
+                <w:b/>
+              </w:rPr>
+            </w:pPr>
+            <w:r>
+              <w:rPr>
+                <w:b/>
+              </w:rPr>
+              <w:t>Settings Mode 1</w:t>
+            </w:r>
+          </w:p>
+        </w:tc>
+        <w:tc>
+          <w:tcPr>
+            <w:tcW w:w="3021" w:type="dxa"/>
+            <w:shd w:val="clear" w:color="auto" w:fill="DEEAF6" w:themeFill="accent5" w:themeFillTint="33"/>
+          </w:tcPr>
+          <w:p>
+            <w:pPr>
+              <w:rPr>
+                <w:b/>
+              </w:rPr>
+            </w:pPr>
+            <w:r>
+              <w:rPr>
+                <w:b/>
+              </w:rPr>
+              <w:t>Settings Mode 2</w:t>
+            </w:r>
+          </w:p>
+        </w:tc>
+      </w:tr>
+      <w:tr>
+        <w:tc>
+          <w:tcPr>
+            <w:tcW w:w="3020" w:type="dxa"/>
+            <w:shd w:val="clear" w:color="auto" w:fill="DEEAF6" w:themeFill="accent5" w:themeFillTint="33"/>
+          </w:tcPr>
+          <w:p>
+            <w:r>
+              <w:t xml:space="preserve">Button 1 </w:t>
+            </w:r>
+          </w:p>
+        </w:tc>
+        <w:tc>
+          <w:tcPr>
+            <w:tcW w:w="3021" w:type="dxa"/>
+            <w:shd w:val="clear" w:color="auto" w:fill="DEEAF6" w:themeFill="accent5" w:themeFillTint="33"/>
+          </w:tcPr>
+          <w:p>
+            <w:r>
+              <w:t>note delay</w:t>
+            </w:r>
+            <w:r>
+              <w:t xml:space="preserve"> cycling up</w:t>
+            </w:r>
+          </w:p>
+        </w:tc>
+        <w:tc>
+          <w:tcPr>
+            <w:tcW w:w="3021" w:type="dxa"/>
+            <w:shd w:val="clear" w:color="auto" w:fill="DEEAF6" w:themeFill="accent5" w:themeFillTint="33"/>
+          </w:tcPr>
+          <w:p>
+            <w:r>
+              <w:t xml:space="preserve">octaves </w:t>
+            </w:r>
+            <w:r>
+              <w:t>cycling up</w:t>
+            </w:r>
+          </w:p>
+        </w:tc>
+      </w:tr>
+      <w:tr>
+        <w:tc>
+          <w:tcPr>
+            <w:tcW w:w="3020" w:type="dxa"/>
+            <w:shd w:val="clear" w:color="auto" w:fill="DEEAF6" w:themeFill="accent5" w:themeFillTint="33"/>
+          </w:tcPr>
+          <w:p>
+            <w:r>
+              <w:t>Button 2</w:t>
+            </w:r>
+          </w:p>
+        </w:tc>
+        <w:tc>
+          <w:tcPr>
+            <w:tcW w:w="3021" w:type="dxa"/>
+            <w:shd w:val="clear" w:color="auto" w:fill="DEEAF6" w:themeFill="accent5" w:themeFillTint="33"/>
+          </w:tcPr>
+          <w:p>
+            <w:r>
+              <w:t>scale group cycling up</w:t>
+            </w:r>
+          </w:p>
+        </w:tc>
+        <w:tc>
+          <w:tcPr>
+            <w:tcW w:w="3021" w:type="dxa"/>
+            <w:shd w:val="clear" w:color="auto" w:fill="DEEAF6" w:themeFill="accent5" w:themeFillTint="33"/>
+          </w:tcPr>
+          <w:p>
+            <w:r>
+              <w:t>scale group cycling up</w:t>
+            </w:r>
+          </w:p>
+        </w:tc>
+      </w:tr>
+      <w:tr>
+        <w:tc>
+          <w:tcPr>
+            <w:tcW w:w="3020" w:type="dxa"/>
+            <w:shd w:val="clear" w:color="auto" w:fill="DEEAF6" w:themeFill="accent5" w:themeFillTint="33"/>
+          </w:tcPr>
+          <w:p>
+            <w:r>
+              <w:t>Button 3</w:t>
+            </w:r>
+          </w:p>
+        </w:tc>
+        <w:tc>
+          <w:tcPr>
+            <w:tcW w:w="3021" w:type="dxa"/>
+            <w:shd w:val="clear" w:color="auto" w:fill="DEEAF6" w:themeFill="accent5" w:themeFillTint="33"/>
+          </w:tcPr>
+          <w:p>
+            <w:r>
+              <w:t>scale cycling up</w:t>
+            </w:r>
+          </w:p>
+        </w:tc>
+        <w:tc>
+          <w:tcPr>
+            <w:tcW w:w="3021" w:type="dxa"/>
+            <w:shd w:val="clear" w:color="auto" w:fill="DEEAF6" w:themeFill="accent5" w:themeFillTint="33"/>
+          </w:tcPr>
+          <w:p>
+            <w:r>
+              <w:t>scale cycling up</w:t>
+            </w:r>
+          </w:p>
+        </w:tc>
+      </w:tr>
+      <w:tr>
+        <w:tc>
+          <w:tcPr>
+            <w:tcW w:w="3020" w:type="dxa"/>
+            <w:shd w:val="clear" w:color="auto" w:fill="DEEAF6" w:themeFill="accent5" w:themeFillTint="33"/>
+          </w:tcPr>
+          <w:p>
+            <w:r>
+              <w:t>Switch 1</w:t>
+            </w:r>
+          </w:p>
+        </w:tc>
+        <w:tc>
+          <w:tcPr>
+            <w:tcW w:w="3021" w:type="dxa"/>
+            <w:shd w:val="clear" w:color="auto" w:fill="DEEAF6" w:themeFill="accent5" w:themeFillTint="33"/>
+          </w:tcPr>
+          <w:p>
+            <w:r>
+              <w:t>osc 1 on / off</w:t>
+            </w:r>
+          </w:p>
+        </w:tc>
+        <w:tc>
+          <w:tcPr>
+            <w:tcW w:w="3021" w:type="dxa"/>
+            <w:shd w:val="clear" w:color="auto" w:fill="DEEAF6" w:themeFill="accent5" w:themeFillTint="33"/>
+          </w:tcPr>
+          <w:p>
+            <w:r>
+              <w:t>osc 1 on / off</w:t>
+            </w:r>
+          </w:p>
+        </w:tc>
+      </w:tr>
+      <w:tr>
+        <w:tc>
+          <w:tcPr>
+            <w:tcW w:w="3020" w:type="dxa"/>
+            <w:shd w:val="clear" w:color="auto" w:fill="DEEAF6" w:themeFill="accent5" w:themeFillTint="33"/>
+          </w:tcPr>
+          <w:p>
+            <w:r>
+              <w:t>Switch 2</w:t>
+            </w:r>
+          </w:p>
+        </w:tc>
+        <w:tc>
+          <w:tcPr>
+            <w:tcW w:w="3021" w:type="dxa"/>
+            <w:shd w:val="clear" w:color="auto" w:fill="DEEAF6" w:themeFill="accent5" w:themeFillTint="33"/>
+          </w:tcPr>
+          <w:p>
+            <w:r>
+              <w:t>osc 2 on / off</w:t>
+            </w:r>
+          </w:p>
+        </w:tc>
+        <w:tc>
+          <w:tcPr>
+            <w:tcW w:w="3021" w:type="dxa"/>
+            <w:shd w:val="clear" w:color="auto" w:fill="DEEAF6" w:themeFill="accent5" w:themeFillTint="33"/>
+          </w:tcPr>
+          <w:p>
+            <w:r>
+              <w:t>osc 2 on / off</w:t>
+            </w:r>
+          </w:p>
+        </w:tc>
+      </w:tr>
+      <w:tr>
+        <w:tc>
+          <w:tcPr>
+            <w:tcW w:w="3020" w:type="dxa"/>
+            <w:shd w:val="clear" w:color="auto" w:fill="DEEAF6" w:themeFill="accent5" w:themeFillTint="33"/>
+          </w:tcPr>
+          <w:p>
+            <w:r>
+              <w:t>Joystick Switch</w:t>
+            </w:r>
+          </w:p>
+        </w:tc>
+        <w:tc>
+          <w:tcPr>
+            <w:tcW w:w="3021" w:type="dxa"/>
+            <w:shd w:val="clear" w:color="auto" w:fill="DEEAF6" w:themeFill="accent5" w:themeFillTint="33"/>
+          </w:tcPr>
+          <w:p>
+            <w:r>
+              <w:t>toggle settings mode</w:t>
+            </w:r>
+          </w:p>
+        </w:tc>
+        <w:tc>
+          <w:tcPr>
+            <w:tcW w:w="3021" w:type="dxa"/>
+            <w:shd w:val="clear" w:color="auto" w:fill="DEEAF6" w:themeFill="accent5" w:themeFillTint="33"/>
+          </w:tcPr>
+          <w:p>
+            <w:r>
+              <w:t>toggle settings mode</w:t>
+            </w:r>
+          </w:p>
+        </w:tc>
+      </w:tr>
+      <w:tr>
+        <w:tc>
+          <w:tcPr>
+            <w:tcW w:w="3020" w:type="dxa"/>
+            <w:shd w:val="clear" w:color="auto" w:fill="DEEAF6" w:themeFill="accent5" w:themeFillTint="33"/>
+          </w:tcPr>
+          <w:p>
+            <w:r>
+              <w:t>Joystick Up</w:t>
+            </w:r>
+          </w:p>
+        </w:tc>
+        <w:tc>
+          <w:tcPr>
+            <w:tcW w:w="3021" w:type="dxa"/>
+            <w:shd w:val="clear" w:color="auto" w:fill="DEEAF6" w:themeFill="accent5" w:themeFillTint="33"/>
+          </w:tcPr>
+          <w:p>
+            <w:r>
+              <w:t>osc 1 root note up</w:t>
+            </w:r>
+          </w:p>
+        </w:tc>
+        <w:tc>
+          <w:tcPr>
+            <w:tcW w:w="3021" w:type="dxa"/>
+            <w:shd w:val="clear" w:color="auto" w:fill="DEEAF6" w:themeFill="accent5" w:themeFillTint="33"/>
+          </w:tcPr>
+          <w:p>
+            <w:r>
+              <w:t>osc 2 offset up</w:t>
+            </w:r>
+          </w:p>
+        </w:tc>
+      </w:tr>
+      <w:tr>
+        <w:tc>
+          <w:tcPr>
+            <w:tcW w:w="3020" w:type="dxa"/>
+            <w:shd w:val="clear" w:color="auto" w:fill="DEEAF6" w:themeFill="accent5" w:themeFillTint="33"/>
+          </w:tcPr>
+          <w:p>
+            <w:r>
+              <w:t>Joystick Down</w:t>
+            </w:r>
+          </w:p>
+        </w:tc>
+        <w:tc>
+          <w:tcPr>
+            <w:tcW w:w="3021" w:type="dxa"/>
+            <w:shd w:val="clear" w:color="auto" w:fill="DEEAF6" w:themeFill="accent5" w:themeFillTint="33"/>
+          </w:tcPr>
+          <w:p>
+            <w:r>
+              <w:t>osc 1 root note down</w:t>
+            </w:r>
+          </w:p>
+        </w:tc>
+        <w:tc>
+          <w:tcPr>
+            <w:tcW w:w="3021" w:type="dxa"/>
+            <w:shd w:val="clear" w:color="auto" w:fill="DEEAF6" w:themeFill="accent5" w:themeFillTint="33"/>
+          </w:tcPr>
+          <w:p>
+            <w:r>
+              <w:t>osc 2 offset down</w:t>
+            </w:r>
+          </w:p>
+        </w:tc>
+      </w:tr>
+      <w:tr>
+        <w:tc>
+          <w:tcPr>
+            <w:tcW w:w="3020" w:type="dxa"/>
+            <w:shd w:val="clear" w:color="auto" w:fill="DEEAF6" w:themeFill="accent5" w:themeFillTint="33"/>
+          </w:tcPr>
+          <w:p>
+            <w:r>
+              <w:t>Joystick Left</w:t>
+            </w:r>
+          </w:p>
+        </w:tc>
+        <w:tc>
+          <w:tcPr>
+            <w:tcW w:w="3021" w:type="dxa"/>
+            <w:shd w:val="clear" w:color="auto" w:fill="DEEAF6" w:themeFill="accent5" w:themeFillTint="33"/>
+          </w:tcPr>
+          <w:p/>
+        </w:tc>
+        <w:tc>
+          <w:tcPr>
+            <w:tcW w:w="3021" w:type="dxa"/>
+            <w:shd w:val="clear" w:color="auto" w:fill="DEEAF6" w:themeFill="accent5" w:themeFillTint="33"/>
+          </w:tcPr>
+          <w:p/>
+        </w:tc>
+      </w:tr>
+      <w:tr>
+        <w:tc>
+          <w:tcPr>
+            <w:tcW w:w="3020" w:type="dxa"/>
+            <w:shd w:val="clear" w:color="auto" w:fill="DEEAF6" w:themeFill="accent5" w:themeFillTint="33"/>
+          </w:tcPr>
+          <w:p>
+            <w:r>
+              <w:t>Joystick Right</w:t>
+            </w:r>
+          </w:p>
+        </w:tc>
+        <w:tc>
+          <w:tcPr>
+            <w:tcW w:w="3021" w:type="dxa"/>
+            <w:shd w:val="clear" w:color="auto" w:fill="DEEAF6" w:themeFill="accent5" w:themeFillTint="33"/>
+          </w:tcPr>
+          <w:p>
+            <w:r>
+              <w:t>cycle waveshapes osc 1</w:t>
+            </w:r>
+          </w:p>
+        </w:tc>
+        <w:tc>
+          <w:tcPr>
+            <w:tcW w:w="3021" w:type="dxa"/>
+            <w:shd w:val="clear" w:color="auto" w:fill="DEEAF6" w:themeFill="accent5" w:themeFillTint="33"/>
+          </w:tcPr>
+          <w:p>
+            <w:r>
+              <w:t>cycle waveshapes osc 1</w:t>
+            </w:r>
+          </w:p>
+        </w:tc>
+      </w:tr>
+    </w:tbl>
+    <w:p/>
+    <w:p>
+      <w:pPr>
         <w:rPr>
           <w:rFonts w:ascii="Courier New" w:hAnsi="Courier New" w:cs="Courier New"/>
           <w:b/>
@@ -322,9 +1577,10 @@
           <w:szCs w:val="36"/>
           <w:highlight w:val="yellow"/>
         </w:rPr>
-        <w:t>art</w:t>
-      </w:r>
-      <w:r>
+      </w:pPr>
+    </w:p>
+    <w:p>
+      <w:pPr>
         <w:rPr>
           <w:rFonts w:ascii="Courier New" w:hAnsi="Courier New" w:cs="Courier New"/>
           <w:b/>
@@ -332,8 +1588,7 @@
           <w:szCs w:val="36"/>
           <w:highlight w:val="yellow"/>
         </w:rPr>
-        <w:t xml:space="preserve"> I</w:t>
-      </w:r>
+      </w:pPr>
       <w:r>
         <w:rPr>
           <w:rFonts w:ascii="Courier New" w:hAnsi="Courier New" w:cs="Courier New"/>
@@ -342,8 +1597,39 @@
           <w:szCs w:val="36"/>
           <w:highlight w:val="yellow"/>
         </w:rPr>
-        <w:t>nfo</w:t>
-      </w:r>
+        <w:t>Schematics</w:t>
+      </w:r>
+      <w:r>
+        <w:rPr>
+          <w:rFonts w:ascii="Courier New" w:hAnsi="Courier New" w:cs="Courier New"/>
+          <w:b/>
+          <w:sz w:val="36"/>
+          <w:szCs w:val="36"/>
+          <w:highlight w:val="cyan"/>
+        </w:rPr>
+        <w:t xml:space="preserve"> TODO</w:t>
+      </w:r>
+    </w:p>
+    <w:p>
+      <w:pPr>
+        <w:rPr>
+          <w:rFonts w:ascii="Courier New" w:hAnsi="Courier New" w:cs="Courier New"/>
+          <w:b/>
+          <w:sz w:val="36"/>
+          <w:szCs w:val="36"/>
+        </w:rPr>
+      </w:pPr>
+    </w:p>
+    <w:p>
+      <w:pPr>
+        <w:rPr>
+          <w:rFonts w:ascii="Courier New" w:hAnsi="Courier New" w:cs="Courier New"/>
+          <w:b/>
+          <w:sz w:val="36"/>
+          <w:szCs w:val="36"/>
+          <w:highlight w:val="cyan"/>
+        </w:rPr>
+      </w:pPr>
       <w:r>
         <w:rPr>
           <w:rFonts w:ascii="Courier New" w:hAnsi="Courier New" w:cs="Courier New"/>
@@ -352,9 +1638,437 @@
           <w:szCs w:val="36"/>
           <w:highlight w:val="yellow"/>
         </w:rPr>
-        <w:t xml:space="preserve"> &amp; </w:t>
-      </w:r>
-      <w:r>
+        <w:lastRenderedPageBreak/>
+        <w:t>Pinouts</w:t>
+      </w:r>
+      <w:r>
+        <w:rPr>
+          <w:rFonts w:ascii="Courier New" w:hAnsi="Courier New" w:cs="Courier New"/>
+          <w:b/>
+          <w:sz w:val="36"/>
+          <w:szCs w:val="36"/>
+          <w:highlight w:val="cyan"/>
+        </w:rPr>
+        <w:t xml:space="preserve"> TODO</w:t>
+      </w:r>
+      <w:r>
+        <w:rPr>
+          <w:rFonts w:ascii="Courier New" w:hAnsi="Courier New" w:cs="Courier New"/>
+          <w:b/>
+          <w:sz w:val="36"/>
+          <w:szCs w:val="36"/>
+          <w:highlight w:val="cyan"/>
+        </w:rPr>
+        <w:t xml:space="preserve"> if changed</w:t>
+      </w:r>
+      <w:bookmarkStart w:id="0" w:name="_GoBack"/>
+      <w:bookmarkEnd w:id="0"/>
+    </w:p>
+    <w:p>
+      <w:pPr>
+        <w:rPr>
+          <w:rFonts w:ascii="Courier New" w:hAnsi="Courier New" w:cs="Courier New"/>
+          <w:b/>
+          <w:sz w:val="28"/>
+          <w:szCs w:val="28"/>
+        </w:rPr>
+      </w:pPr>
+      <w:r>
+        <w:rPr>
+          <w:rFonts w:ascii="Courier New" w:hAnsi="Courier New" w:cs="Courier New"/>
+          <w:b/>
+          <w:sz w:val="28"/>
+          <w:szCs w:val="28"/>
+        </w:rPr>
+        <w:t>Psoc Pinout</w:t>
+      </w:r>
+    </w:p>
+    <w:p>
+      <w:pPr>
+        <w:rPr>
+          <w:rFonts w:ascii="Courier New" w:hAnsi="Courier New" w:cs="Courier New"/>
+          <w:b/>
+          <w:sz w:val="28"/>
+          <w:szCs w:val="28"/>
+        </w:rPr>
+      </w:pPr>
+      <w:r>
+        <w:t xml:space="preserve">The </w:t>
+      </w:r>
+      <w:r>
+        <w:t>PSoC is powered via USB leaving the KitProg unsnapped for now.</w:t>
+      </w:r>
+    </w:p>
+    <w:p>
+      <w:r>
+        <w:drawing>
+          <wp:inline distT="0" distB="0" distL="0" distR="0" wp14:anchorId="4090EBED" wp14:editId="72326370">
+            <wp:extent cx="4991100" cy="3391219"/>
+            <wp:effectExtent l="0" t="0" r="0" b="0"/>
+            <wp:docPr id="1" name="Grafik 1"/>
+            <wp:cNvGraphicFramePr>
+              <a:graphicFrameLocks xmlns:a="http://schemas.openxmlformats.org/drawingml/2006/main" noChangeAspect="1"/>
+            </wp:cNvGraphicFramePr>
+            <a:graphic xmlns:a="http://schemas.openxmlformats.org/drawingml/2006/main">
+              <a:graphicData uri="http://schemas.openxmlformats.org/drawingml/2006/picture">
+                <pic:pic xmlns:pic="http://schemas.openxmlformats.org/drawingml/2006/picture">
+                  <pic:nvPicPr>
+                    <pic:cNvPr id="1" name=""/>
+                    <pic:cNvPicPr/>
+                  </pic:nvPicPr>
+                  <pic:blipFill>
+                    <a:blip r:embed="rId6"/>
+                    <a:stretch>
+                      <a:fillRect/>
+                    </a:stretch>
+                  </pic:blipFill>
+                  <pic:spPr>
+                    <a:xfrm>
+                      <a:off x="0" y="0"/>
+                      <a:ext cx="4994928" cy="3393820"/>
+                    </a:xfrm>
+                    <a:prstGeom prst="rect">
+                      <a:avLst/>
+                    </a:prstGeom>
+                  </pic:spPr>
+                </pic:pic>
+              </a:graphicData>
+            </a:graphic>
+          </wp:inline>
+        </w:drawing>
+      </w:r>
+    </w:p>
+    <w:p/>
+    <w:p>
+      <w:r>
+        <w:drawing>
+          <wp:inline distT="0" distB="0" distL="0" distR="0" wp14:anchorId="2AA35309" wp14:editId="5AA307DF">
+            <wp:extent cx="3536950" cy="3628180"/>
+            <wp:effectExtent l="0" t="0" r="6350" b="0"/>
+            <wp:docPr id="2" name="Grafik 2"/>
+            <wp:cNvGraphicFramePr>
+              <a:graphicFrameLocks xmlns:a="http://schemas.openxmlformats.org/drawingml/2006/main" noChangeAspect="1"/>
+            </wp:cNvGraphicFramePr>
+            <a:graphic xmlns:a="http://schemas.openxmlformats.org/drawingml/2006/main">
+              <a:graphicData uri="http://schemas.openxmlformats.org/drawingml/2006/picture">
+                <pic:pic xmlns:pic="http://schemas.openxmlformats.org/drawingml/2006/picture">
+                  <pic:nvPicPr>
+                    <pic:cNvPr id="1" name=""/>
+                    <pic:cNvPicPr/>
+                  </pic:nvPicPr>
+                  <pic:blipFill>
+                    <a:blip r:embed="rId7"/>
+                    <a:stretch>
+                      <a:fillRect/>
+                    </a:stretch>
+                  </pic:blipFill>
+                  <pic:spPr>
+                    <a:xfrm>
+                      <a:off x="0" y="0"/>
+                      <a:ext cx="3550868" cy="3642457"/>
+                    </a:xfrm>
+                    <a:prstGeom prst="rect">
+                      <a:avLst/>
+                    </a:prstGeom>
+                  </pic:spPr>
+                </pic:pic>
+              </a:graphicData>
+            </a:graphic>
+          </wp:inline>
+        </w:drawing>
+      </w:r>
+    </w:p>
+    <w:p/>
+    <w:p>
+      <w:pPr>
+        <w:rPr>
+          <w:rFonts w:ascii="Courier New" w:hAnsi="Courier New" w:cs="Courier New"/>
+          <w:b/>
+          <w:sz w:val="28"/>
+          <w:szCs w:val="28"/>
+        </w:rPr>
+      </w:pPr>
+    </w:p>
+    <w:p>
+      <w:pPr>
+        <w:rPr>
+          <w:rFonts w:ascii="Courier New" w:hAnsi="Courier New" w:cs="Courier New"/>
+          <w:b/>
+          <w:sz w:val="28"/>
+          <w:szCs w:val="28"/>
+        </w:rPr>
+      </w:pPr>
+    </w:p>
+    <w:p>
+      <w:pPr>
+        <w:rPr>
+          <w:rFonts w:ascii="Courier New" w:hAnsi="Courier New" w:cs="Courier New"/>
+          <w:b/>
+          <w:sz w:val="28"/>
+          <w:szCs w:val="28"/>
+        </w:rPr>
+      </w:pPr>
+      <w:r>
+        <w:rPr>
+          <w:rFonts w:ascii="Courier New" w:hAnsi="Courier New" w:cs="Courier New"/>
+          <w:b/>
+          <w:sz w:val="28"/>
+          <w:szCs w:val="28"/>
+        </w:rPr>
+        <w:t>ESP32</w:t>
+      </w:r>
+      <w:r>
+        <w:rPr>
+          <w:rFonts w:ascii="Courier New" w:hAnsi="Courier New" w:cs="Courier New"/>
+          <w:b/>
+          <w:sz w:val="28"/>
+          <w:szCs w:val="28"/>
+        </w:rPr>
+        <w:t xml:space="preserve"> Pinout</w:t>
+      </w:r>
+    </w:p>
+    <w:p>
+      <w:pPr>
+        <w:rPr>
+          <w:rFonts w:ascii="Courier New" w:hAnsi="Courier New" w:cs="Courier New"/>
+          <w:b/>
+          <w:sz w:val="28"/>
+          <w:szCs w:val="28"/>
+        </w:rPr>
+      </w:pPr>
+      <w:r>
+        <w:t>The ESP is powered using the PSoC’s 5V on the VIN pin. For debug and programming purposes it can also be powered via USB.</w:t>
+      </w:r>
+    </w:p>
+    <w:tbl>
+      <w:tblPr>
+        <w:tblStyle w:val="Tabellenraster"/>
+        <w:tblW w:w="0" w:type="auto"/>
+        <w:tblBorders>
+          <w:top w:val="single" w:sz="4" w:space="0" w:color="4472C4" w:themeColor="accent1"/>
+          <w:left w:val="single" w:sz="4" w:space="0" w:color="4472C4" w:themeColor="accent1"/>
+          <w:bottom w:val="single" w:sz="4" w:space="0" w:color="4472C4" w:themeColor="accent1"/>
+          <w:right w:val="single" w:sz="4" w:space="0" w:color="4472C4" w:themeColor="accent1"/>
+          <w:insideH w:val="single" w:sz="4" w:space="0" w:color="4472C4" w:themeColor="accent1"/>
+          <w:insideV w:val="single" w:sz="4" w:space="0" w:color="4472C4" w:themeColor="accent1"/>
+        </w:tblBorders>
+        <w:tblLook w:val="04A0" w:firstRow="1" w:lastRow="0" w:firstColumn="1" w:lastColumn="0" w:noHBand="0" w:noVBand="1"/>
+      </w:tblPr>
+      <w:tblGrid>
+        <w:gridCol w:w="4531"/>
+        <w:gridCol w:w="4531"/>
+      </w:tblGrid>
+      <w:tr>
+        <w:tc>
+          <w:tcPr>
+            <w:tcW w:w="4531" w:type="dxa"/>
+            <w:shd w:val="clear" w:color="auto" w:fill="DEEAF6" w:themeFill="accent5" w:themeFillTint="33"/>
+          </w:tcPr>
+          <w:p>
+            <w:r>
+              <w:t>VIN</w:t>
+            </w:r>
+          </w:p>
+        </w:tc>
+        <w:tc>
+          <w:tcPr>
+            <w:tcW w:w="4531" w:type="dxa"/>
+            <w:shd w:val="clear" w:color="auto" w:fill="DEEAF6" w:themeFill="accent5" w:themeFillTint="33"/>
+          </w:tcPr>
+          <w:p>
+            <w:r>
+              <w:t>Voltage Shifter V</w:t>
+            </w:r>
+            <w:r>
+              <w:t>B [5V]</w:t>
+            </w:r>
+          </w:p>
+        </w:tc>
+      </w:tr>
+      <w:tr>
+        <w:tc>
+          <w:tcPr>
+            <w:tcW w:w="4531" w:type="dxa"/>
+            <w:shd w:val="clear" w:color="auto" w:fill="DEEAF6" w:themeFill="accent5" w:themeFillTint="33"/>
+          </w:tcPr>
+          <w:p>
+            <w:r>
+              <w:t>GND</w:t>
+            </w:r>
+          </w:p>
+        </w:tc>
+        <w:tc>
+          <w:tcPr>
+            <w:tcW w:w="4531" w:type="dxa"/>
+            <w:shd w:val="clear" w:color="auto" w:fill="DEEAF6" w:themeFill="accent5" w:themeFillTint="33"/>
+          </w:tcPr>
+          <w:p>
+            <w:r>
+              <w:t>Common Ground</w:t>
+            </w:r>
+          </w:p>
+        </w:tc>
+      </w:tr>
+      <w:tr>
+        <w:tc>
+          <w:tcPr>
+            <w:tcW w:w="4531" w:type="dxa"/>
+            <w:shd w:val="clear" w:color="auto" w:fill="DEEAF6" w:themeFill="accent5" w:themeFillTint="33"/>
+          </w:tcPr>
+          <w:p>
+            <w:r>
+              <w:t>3V3</w:t>
+            </w:r>
+          </w:p>
+        </w:tc>
+        <w:tc>
+          <w:tcPr>
+            <w:tcW w:w="4531" w:type="dxa"/>
+            <w:shd w:val="clear" w:color="auto" w:fill="DEEAF6" w:themeFill="accent5" w:themeFillTint="33"/>
+          </w:tcPr>
+          <w:p>
+            <w:r>
+              <w:t>Voltage Shifter VA</w:t>
+            </w:r>
+            <w:r>
+              <w:t xml:space="preserve"> [3.3V]</w:t>
+            </w:r>
+          </w:p>
+        </w:tc>
+      </w:tr>
+      <w:tr>
+        <w:tc>
+          <w:tcPr>
+            <w:tcW w:w="4531" w:type="dxa"/>
+            <w:shd w:val="clear" w:color="auto" w:fill="DEEAF6" w:themeFill="accent5" w:themeFillTint="33"/>
+          </w:tcPr>
+          <w:p>
+            <w:r>
+              <w:t>D19</w:t>
+            </w:r>
+          </w:p>
+        </w:tc>
+        <w:tc>
+          <w:tcPr>
+            <w:tcW w:w="4531" w:type="dxa"/>
+            <w:shd w:val="clear" w:color="auto" w:fill="DEEAF6" w:themeFill="accent5" w:themeFillTint="33"/>
+          </w:tcPr>
+          <w:p>
+            <w:r>
+              <w:t>Voltage Shifter OE</w:t>
+            </w:r>
+          </w:p>
+        </w:tc>
+      </w:tr>
+      <w:tr>
+        <w:tc>
+          <w:tcPr>
+            <w:tcW w:w="4531" w:type="dxa"/>
+            <w:shd w:val="clear" w:color="auto" w:fill="DEEAF6" w:themeFill="accent5" w:themeFillTint="33"/>
+          </w:tcPr>
+          <w:p>
+            <w:r>
+              <w:t>RX2</w:t>
+            </w:r>
+            <w:r>
+              <w:t xml:space="preserve"> [16]</w:t>
+            </w:r>
+          </w:p>
+        </w:tc>
+        <w:tc>
+          <w:tcPr>
+            <w:tcW w:w="4531" w:type="dxa"/>
+            <w:shd w:val="clear" w:color="auto" w:fill="DEEAF6" w:themeFill="accent5" w:themeFillTint="33"/>
+          </w:tcPr>
+          <w:p>
+            <w:r>
+              <w:t xml:space="preserve">Voltage Shifter </w:t>
+            </w:r>
+            <w:r>
+              <w:t>A1</w:t>
+            </w:r>
+          </w:p>
+        </w:tc>
+      </w:tr>
+      <w:tr>
+        <w:tc>
+          <w:tcPr>
+            <w:tcW w:w="4531" w:type="dxa"/>
+            <w:shd w:val="clear" w:color="auto" w:fill="DEEAF6" w:themeFill="accent5" w:themeFillTint="33"/>
+          </w:tcPr>
+          <w:p>
+            <w:r>
+              <w:t>TX2 [17]</w:t>
+            </w:r>
+          </w:p>
+        </w:tc>
+        <w:tc>
+          <w:tcPr>
+            <w:tcW w:w="4531" w:type="dxa"/>
+            <w:shd w:val="clear" w:color="auto" w:fill="DEEAF6" w:themeFill="accent5" w:themeFillTint="33"/>
+          </w:tcPr>
+          <w:p>
+            <w:r>
+              <w:t xml:space="preserve">Voltage Shifter </w:t>
+            </w:r>
+            <w:r>
+              <w:t>A2</w:t>
+            </w:r>
+          </w:p>
+        </w:tc>
+      </w:tr>
+      <w:tr>
+        <w:tc>
+          <w:tcPr>
+            <w:tcW w:w="4531" w:type="dxa"/>
+            <w:shd w:val="clear" w:color="auto" w:fill="DEEAF6" w:themeFill="accent5" w:themeFillTint="33"/>
+          </w:tcPr>
+          <w:p>
+            <w:r>
+              <w:t>D22</w:t>
+            </w:r>
+          </w:p>
+        </w:tc>
+        <w:tc>
+          <w:tcPr>
+            <w:tcW w:w="4531" w:type="dxa"/>
+            <w:shd w:val="clear" w:color="auto" w:fill="DEEAF6" w:themeFill="accent5" w:themeFillTint="33"/>
+          </w:tcPr>
+          <w:p>
+            <w:r>
+              <w:t>Display SCL</w:t>
+            </w:r>
+          </w:p>
+        </w:tc>
+      </w:tr>
+      <w:tr>
+        <w:tc>
+          <w:tcPr>
+            <w:tcW w:w="4531" w:type="dxa"/>
+            <w:shd w:val="clear" w:color="auto" w:fill="DEEAF6" w:themeFill="accent5" w:themeFillTint="33"/>
+          </w:tcPr>
+          <w:p>
+            <w:r>
+              <w:t>D21</w:t>
+            </w:r>
+          </w:p>
+        </w:tc>
+        <w:tc>
+          <w:tcPr>
+            <w:tcW w:w="4531" w:type="dxa"/>
+            <w:shd w:val="clear" w:color="auto" w:fill="DEEAF6" w:themeFill="accent5" w:themeFillTint="33"/>
+          </w:tcPr>
+          <w:p>
+            <w:r>
+              <w:t>Display SDA</w:t>
+            </w:r>
+          </w:p>
+        </w:tc>
+      </w:tr>
+    </w:tbl>
+    <w:p/>
+    <w:p>
+      <w:pPr>
         <w:rPr>
           <w:rFonts w:ascii="Courier New" w:hAnsi="Courier New" w:cs="Courier New"/>
           <w:b/>
@@ -362,8 +2076,17 @@
           <w:szCs w:val="36"/>
           <w:highlight w:val="yellow"/>
         </w:rPr>
-        <w:t>D</w:t>
-      </w:r>
+      </w:pPr>
+    </w:p>
+    <w:p>
+      <w:pPr>
+        <w:rPr>
+          <w:rFonts w:ascii="Courier New" w:hAnsi="Courier New" w:cs="Courier New"/>
+          <w:b/>
+          <w:sz w:val="36"/>
+          <w:szCs w:val="36"/>
+        </w:rPr>
+      </w:pPr>
       <w:r>
         <w:rPr>
           <w:rFonts w:ascii="Courier New" w:hAnsi="Courier New" w:cs="Courier New"/>
@@ -372,6 +2095,66 @@
           <w:szCs w:val="36"/>
           <w:highlight w:val="yellow"/>
         </w:rPr>
+        <w:t>P</w:t>
+      </w:r>
+      <w:r>
+        <w:rPr>
+          <w:rFonts w:ascii="Courier New" w:hAnsi="Courier New" w:cs="Courier New"/>
+          <w:b/>
+          <w:sz w:val="36"/>
+          <w:szCs w:val="36"/>
+          <w:highlight w:val="yellow"/>
+        </w:rPr>
+        <w:t>art</w:t>
+      </w:r>
+      <w:r>
+        <w:rPr>
+          <w:rFonts w:ascii="Courier New" w:hAnsi="Courier New" w:cs="Courier New"/>
+          <w:b/>
+          <w:sz w:val="36"/>
+          <w:szCs w:val="36"/>
+          <w:highlight w:val="yellow"/>
+        </w:rPr>
+        <w:t xml:space="preserve"> I</w:t>
+      </w:r>
+      <w:r>
+        <w:rPr>
+          <w:rFonts w:ascii="Courier New" w:hAnsi="Courier New" w:cs="Courier New"/>
+          <w:b/>
+          <w:sz w:val="36"/>
+          <w:szCs w:val="36"/>
+          <w:highlight w:val="yellow"/>
+        </w:rPr>
+        <w:t>nfo</w:t>
+      </w:r>
+      <w:r>
+        <w:rPr>
+          <w:rFonts w:ascii="Courier New" w:hAnsi="Courier New" w:cs="Courier New"/>
+          <w:b/>
+          <w:sz w:val="36"/>
+          <w:szCs w:val="36"/>
+          <w:highlight w:val="yellow"/>
+        </w:rPr>
+        <w:t xml:space="preserve"> &amp; </w:t>
+      </w:r>
+      <w:r>
+        <w:rPr>
+          <w:rFonts w:ascii="Courier New" w:hAnsi="Courier New" w:cs="Courier New"/>
+          <w:b/>
+          <w:sz w:val="36"/>
+          <w:szCs w:val="36"/>
+          <w:highlight w:val="yellow"/>
+        </w:rPr>
+        <w:t>D</w:t>
+      </w:r>
+      <w:r>
+        <w:rPr>
+          <w:rFonts w:ascii="Courier New" w:hAnsi="Courier New" w:cs="Courier New"/>
+          <w:b/>
+          <w:sz w:val="36"/>
+          <w:szCs w:val="36"/>
+          <w:highlight w:val="yellow"/>
+        </w:rPr>
         <w:t>atasheets</w:t>
       </w:r>
     </w:p>
@@ -390,30 +2173,14 @@
           <w:sz w:val="24"/>
           <w:szCs w:val="24"/>
         </w:rPr>
-        <w:t>HC-SR04</w:t>
-      </w:r>
-      <w:r>
-        <w:rPr>
-          <w:rFonts w:ascii="Courier New" w:hAnsi="Courier New" w:cs="Courier New"/>
-          <w:sz w:val="24"/>
-          <w:szCs w:val="24"/>
-        </w:rPr>
-        <w:t xml:space="preserve"> </w:t>
-      </w:r>
-      <w:r>
-        <w:rPr>
-          <w:rFonts w:ascii="Courier New" w:hAnsi="Courier New" w:cs="Courier New"/>
-          <w:sz w:val="24"/>
-          <w:szCs w:val="24"/>
-        </w:rPr>
-        <w:t>Ultrasonic Distance Sensor</w:t>
+        <w:t>HC-SR04 Ultrasonic Distance Sensor</w:t>
       </w:r>
     </w:p>
     <w:p>
       <w:pPr>
         <w:spacing w:before="120" w:after="0" w:line="240" w:lineRule="auto"/>
       </w:pPr>
-      <w:hyperlink r:id="rId4" w:history="1">
+      <w:hyperlink r:id="rId8" w:history="1">
         <w:r>
           <w:rPr>
             <w:rStyle w:val="Hyperlink"/>
@@ -438,30 +2205,14 @@
           <w:sz w:val="24"/>
           <w:szCs w:val="24"/>
         </w:rPr>
-        <w:t>1.3</w:t>
-      </w:r>
-      <w:r>
-        <w:rPr>
-          <w:rFonts w:ascii="Courier New" w:hAnsi="Courier New" w:cs="Courier New"/>
-          <w:sz w:val="24"/>
-          <w:szCs w:val="24"/>
-        </w:rPr>
-        <w:t xml:space="preserve"> inch</w:t>
-      </w:r>
-      <w:r>
-        <w:rPr>
-          <w:rFonts w:ascii="Courier New" w:hAnsi="Courier New" w:cs="Courier New"/>
-          <w:sz w:val="24"/>
-          <w:szCs w:val="24"/>
-        </w:rPr>
-        <w:t xml:space="preserve"> OLED I2C 128 x 64 Pixel Display</w:t>
+        <w:t>1.3 inch OLED I2C 128 x 64 Pixel Display</w:t>
       </w:r>
     </w:p>
     <w:p>
       <w:pPr>
         <w:spacing w:before="120" w:after="0" w:line="240" w:lineRule="auto"/>
       </w:pPr>
-      <w:hyperlink r:id="rId5" w:history="1">
+      <w:hyperlink r:id="rId9" w:history="1">
         <w:r>
           <w:rPr>
             <w:rStyle w:val="Hyperlink"/>
@@ -549,7 +2300,7 @@
       <w:pPr>
         <w:spacing w:before="120" w:after="0" w:line="240" w:lineRule="auto"/>
       </w:pPr>
-      <w:hyperlink r:id="rId6" w:history="1">
+      <w:hyperlink r:id="rId10" w:history="1">
         <w:r>
           <w:rPr>
             <w:rStyle w:val="Hyperlink"/>
@@ -582,7 +2333,7 @@
       <w:pPr>
         <w:spacing w:before="120" w:after="0" w:line="240" w:lineRule="auto"/>
       </w:pPr>
-      <w:hyperlink r:id="rId7" w:history="1">
+      <w:hyperlink r:id="rId11" w:history="1">
         <w:r>
           <w:rPr>
             <w:rStyle w:val="Hyperlink"/>
@@ -613,7 +2364,7 @@
       <w:pPr>
         <w:spacing w:before="120" w:after="0" w:line="240" w:lineRule="auto"/>
       </w:pPr>
-      <w:hyperlink r:id="rId8" w:history="1">
+      <w:hyperlink r:id="rId12" w:history="1">
         <w:r>
           <w:rPr>
             <w:rStyle w:val="Hyperlink"/>
@@ -629,6 +2380,7 @@
         <w:rPr>
           <w:sz w:val="24"/>
           <w:szCs w:val="24"/>
+          <w:lang w:val="de-DE"/>
         </w:rPr>
       </w:pPr>
       <w:r>
@@ -636,6 +2388,7 @@
           <w:rFonts w:ascii="Courier New" w:hAnsi="Courier New" w:cs="Courier New"/>
           <w:sz w:val="24"/>
           <w:szCs w:val="24"/>
+          <w:lang w:val="de-DE"/>
         </w:rPr>
         <w:t>8 Ohm Speaker</w:t>
       </w:r>
@@ -643,11 +2396,15 @@
     <w:p>
       <w:pPr>
         <w:spacing w:before="120" w:after="0" w:line="240" w:lineRule="auto"/>
-      </w:pPr>
-      <w:hyperlink r:id="rId9" w:history="1">
+        <w:rPr>
+          <w:lang w:val="de-DE"/>
+        </w:rPr>
+      </w:pPr>
+      <w:hyperlink r:id="rId13" w:history="1">
         <w:r>
           <w:rPr>
             <w:rStyle w:val="Hyperlink"/>
+            <w:lang w:val="de-DE"/>
           </w:rPr>
           <w:t>https://components101.com/sites/default/files/component_datasheet/8%20ohm%20speaker.pdf</w:t>
         </w:r>
@@ -682,7 +2439,7 @@
       <w:pPr>
         <w:spacing w:before="120" w:after="0" w:line="240" w:lineRule="auto"/>
       </w:pPr>
-      <w:hyperlink r:id="rId10" w:history="1">
+      <w:hyperlink r:id="rId14" w:history="1">
         <w:r>
           <w:rPr>
             <w:rStyle w:val="Hyperlink"/>
@@ -715,7 +2472,7 @@
       <w:pPr>
         <w:spacing w:before="120" w:after="0" w:line="240" w:lineRule="auto"/>
       </w:pPr>
-      <w:hyperlink r:id="rId11" w:history="1">
+      <w:hyperlink r:id="rId15" w:anchor="technical-details" w:history="1">
         <w:r>
           <w:rPr>
             <w:rStyle w:val="Hyperlink"/>
@@ -728,7 +2485,7 @@
       <w:pPr>
         <w:spacing w:before="120" w:after="0" w:line="240" w:lineRule="auto"/>
       </w:pPr>
-      <w:hyperlink r:id="rId12" w:history="1">
+      <w:hyperlink r:id="rId16" w:history="1">
         <w:r>
           <w:rPr>
             <w:rStyle w:val="Hyperlink"/>
@@ -737,10 +2494,7 @@
         </w:r>
       </w:hyperlink>
     </w:p>
-    <w:p>
-      <w:bookmarkStart w:id="0" w:name="_GoBack"/>
-      <w:bookmarkEnd w:id="0"/>
-    </w:p>
+    <w:p/>
     <w:sectPr>
       <w:pgSz w:w="11906" w:h="16838"/>
       <w:pgMar w:top="1417" w:right="1417" w:bottom="1134" w:left="1417" w:header="708" w:footer="708" w:gutter="0"/>

</xml_diff>

<commit_message>
updated display handling. realtime feel now.
</commit_message>
<xml_diff>
--- a/Project conclusion.docx
+++ b/Project conclusion.docx
@@ -331,10 +331,7 @@
         <w:t>mode 1. The modes are indicated as binary on the two module LEDs.</w:t>
       </w:r>
       <w:r>
-        <w:t xml:space="preserve"> </w:t>
-      </w:r>
-      <w:r>
-        <w:t>See current configuration table.</w:t>
+        <w:t xml:space="preserve"> See current configuration table.</w:t>
       </w:r>
     </w:p>
     <w:p>
@@ -572,7 +569,7 @@
           <w:sz w:val="22"/>
           <w:szCs w:val="22"/>
         </w:rPr>
-        <w:t xml:space="preserve"> for the echo. </w:t>
+        <w:t xml:space="preserve"> for the echo. The module sends the distance value via a pulse with varying width. </w:t>
       </w:r>
       <w:r>
         <w:rPr>
@@ -583,7 +580,7 @@
           <w:sz w:val="22"/>
           <w:szCs w:val="22"/>
         </w:rPr>
-        <w:t xml:space="preserve">The module sends the distance value via a pulse with varying width. </w:t>
+        <w:t>On the risi</w:t>
       </w:r>
       <w:r>
         <w:rPr>
@@ -594,7 +591,7 @@
           <w:sz w:val="22"/>
           <w:szCs w:val="22"/>
         </w:rPr>
-        <w:t>On the risi</w:t>
+        <w:t>n</w:t>
       </w:r>
       <w:r>
         <w:rPr>
@@ -605,7 +602,7 @@
           <w:sz w:val="22"/>
           <w:szCs w:val="22"/>
         </w:rPr>
-        <w:t>n</w:t>
+        <w:t>g edge of the pulse,</w:t>
       </w:r>
       <w:r>
         <w:rPr>
@@ -616,7 +613,7 @@
           <w:sz w:val="22"/>
           <w:szCs w:val="22"/>
         </w:rPr>
-        <w:t>g edge of the pulse,</w:t>
+        <w:t xml:space="preserve"> a timer gets enabled. The timer value is read </w:t>
       </w:r>
       <w:r>
         <w:rPr>
@@ -627,7 +624,7 @@
           <w:sz w:val="22"/>
           <w:szCs w:val="22"/>
         </w:rPr>
-        <w:t xml:space="preserve"> a timer gets enabled. The timer value is read </w:t>
+        <w:t xml:space="preserve">and reset </w:t>
       </w:r>
       <w:r>
         <w:rPr>
@@ -638,7 +635,7 @@
           <w:sz w:val="22"/>
           <w:szCs w:val="22"/>
         </w:rPr>
-        <w:t xml:space="preserve">and reset </w:t>
+        <w:t xml:space="preserve">on the falling edge interrupt </w:t>
       </w:r>
       <w:r>
         <w:rPr>
@@ -649,7 +646,7 @@
           <w:sz w:val="22"/>
           <w:szCs w:val="22"/>
         </w:rPr>
-        <w:t xml:space="preserve">on the falling edge interrupt </w:t>
+        <w:t>of the echo pulse.</w:t>
       </w:r>
       <w:r>
         <w:rPr>
@@ -660,17 +657,6 @@
           <w:sz w:val="22"/>
           <w:szCs w:val="22"/>
         </w:rPr>
-        <w:t>of the echo pulse.</w:t>
-      </w:r>
-      <w:r>
-        <w:rPr>
-          <w:rFonts w:asciiTheme="minorHAnsi" w:eastAsiaTheme="minorHAnsi" w:hAnsiTheme="minorHAnsi" w:cstheme="minorBidi"/>
-          <w:b w:val="0"/>
-          <w:bCs w:val="0"/>
-          <w:kern w:val="0"/>
-          <w:sz w:val="22"/>
-          <w:szCs w:val="22"/>
-        </w:rPr>
         <w:t xml:space="preserve"> The distance controls the pitch in jazz theremin mode. By default the increment is chromatically. If a scale is selected, only notes which are represented by that scale will sound.</w:t>
       </w:r>
     </w:p>
@@ -702,17 +688,54 @@
           <w:sz w:val="28"/>
           <w:szCs w:val="28"/>
         </w:rPr>
-        <w:t xml:space="preserve">ESP32 </w:t>
-      </w:r>
-      <w:r>
+        <w:t xml:space="preserve"> </w:t>
+      </w:r>
+    </w:p>
+    <w:p>
+      <w:r>
+        <w:lastRenderedPageBreak/>
+        <w:t>S</w:t>
+      </w:r>
+      <w:r>
+        <w:t xml:space="preserve">ince we wanted to try out the idea of connecting to different µCs we skipped the MIDI part as fast UART responder and </w:t>
+      </w:r>
+      <w:r>
+        <w:t>priorized</w:t>
+      </w:r>
+      <w:r>
+        <w:t xml:space="preserve"> a ESP32 connection for handling the display and possible further </w:t>
+      </w:r>
+      <w:r>
+        <w:t xml:space="preserve">inputs via </w:t>
+      </w:r>
+      <w:r>
+        <w:t>ESPNOW and webserver control. Combing stable, lossless MIDI and other fast UART connections while reading a</w:t>
+      </w:r>
+      <w:r>
+        <w:t>n</w:t>
+      </w:r>
+      <w:r>
+        <w:t xml:space="preserve"> interrupt</w:t>
+      </w:r>
+      <w:r>
+        <w:t xml:space="preserve"> </w:t>
+      </w:r>
+      <w:r>
+        <w:t xml:space="preserve">based distance sensor is not achieved yet. </w:t>
+      </w:r>
+      <w:r>
+        <w:t xml:space="preserve"> </w:t>
+      </w:r>
+    </w:p>
+    <w:p>
+      <w:pPr>
         <w:rPr>
           <w:rFonts w:ascii="Courier New" w:hAnsi="Courier New" w:cs="Courier New"/>
           <w:b/>
           <w:sz w:val="28"/>
           <w:szCs w:val="28"/>
         </w:rPr>
-        <w:t xml:space="preserve">UART </w:t>
-      </w:r>
+      </w:pPr>
       <w:r>
         <w:rPr>
           <w:rFonts w:ascii="Courier New" w:hAnsi="Courier New" w:cs="Courier New"/>
@@ -720,61 +743,6 @@
           <w:sz w:val="28"/>
           <w:szCs w:val="28"/>
         </w:rPr>
-        <w:t>connector</w:t>
-      </w:r>
-    </w:p>
-    <w:p>
-      <w:r>
-        <w:lastRenderedPageBreak/>
-        <w:t>S</w:t>
-      </w:r>
-      <w:r>
-        <w:t xml:space="preserve">ince we wanted to try out the idea of connecting to different µCs we skipped the MIDI part as fast UART responder and </w:t>
-      </w:r>
-      <w:r>
-        <w:t>priorized</w:t>
-      </w:r>
-      <w:r>
-        <w:t xml:space="preserve"> a ESP32 connection for handling the display and possible further </w:t>
-      </w:r>
-      <w:r>
-        <w:t xml:space="preserve">inputs via </w:t>
-      </w:r>
-      <w:r>
-        <w:t>ESPNOW and webserver control. Combing stable, lossless MIDI and other fast UART connections while reading a</w:t>
-      </w:r>
-      <w:r>
-        <w:t>n</w:t>
-      </w:r>
-      <w:r>
-        <w:t xml:space="preserve"> interrupt</w:t>
-      </w:r>
-      <w:r>
-        <w:t xml:space="preserve"> </w:t>
-      </w:r>
-      <w:r>
-        <w:t xml:space="preserve">based distance sensor is not achieved yet. </w:t>
-      </w:r>
-      <w:r>
-        <w:t xml:space="preserve"> </w:t>
-      </w:r>
-    </w:p>
-    <w:p>
-      <w:pPr>
-        <w:rPr>
-          <w:rFonts w:ascii="Courier New" w:hAnsi="Courier New" w:cs="Courier New"/>
-          <w:b/>
-          <w:sz w:val="28"/>
-          <w:szCs w:val="28"/>
-        </w:rPr>
-      </w:pPr>
-      <w:r>
-        <w:rPr>
-          <w:rFonts w:ascii="Courier New" w:hAnsi="Courier New" w:cs="Courier New"/>
-          <w:b/>
-          <w:sz w:val="28"/>
-          <w:szCs w:val="28"/>
-        </w:rPr>
         <w:t>I2C OLED display</w:t>
       </w:r>
     </w:p>
@@ -791,7 +759,7 @@
       <w:r>
         <w:t>raus (</w:t>
       </w:r>
-      <w:hyperlink r:id="rId4" w:history="1">
+      <w:hyperlink r:id="rId5" w:history="1">
         <w:r>
           <w:rPr>
             <w:rStyle w:val="Hyperlink"/>
@@ -808,7 +776,7 @@
       <w:r>
         <w:t xml:space="preserve"> adapted SSD1306 OLED driver by Derk Steggewentz (</w:t>
       </w:r>
-      <w:hyperlink r:id="rId5" w:history="1">
+      <w:hyperlink r:id="rId6" w:history="1">
         <w:r>
           <w:rPr>
             <w:rStyle w:val="Hyperlink"/>
@@ -1661,8 +1629,6 @@
         </w:rPr>
         <w:t xml:space="preserve"> if changed</w:t>
       </w:r>
-      <w:bookmarkStart w:id="0" w:name="_GoBack"/>
-      <w:bookmarkEnd w:id="0"/>
     </w:p>
     <w:p>
       <w:pPr>
@@ -1693,59 +1659,19 @@
         </w:rPr>
       </w:pPr>
       <w:r>
-        <w:t xml:space="preserve">The </w:t>
-      </w:r>
-      <w:r>
-        <w:t>PSoC is powered via USB leaving the KitProg unsnapped for now.</w:t>
-      </w:r>
-    </w:p>
-    <w:p>
-      <w:r>
+        <w:t>The PSoC is powered via USB leaving the KitProg unsnapped for now.</w:t>
+      </w:r>
+    </w:p>
+    <w:p>
+      <w:r>
+        <w:rPr>
+          <w:noProof/>
+        </w:rPr>
         <w:drawing>
           <wp:inline distT="0" distB="0" distL="0" distR="0" wp14:anchorId="4090EBED" wp14:editId="72326370">
             <wp:extent cx="4991100" cy="3391219"/>
             <wp:effectExtent l="0" t="0" r="0" b="0"/>
             <wp:docPr id="1" name="Grafik 1"/>
-            <wp:cNvGraphicFramePr>
-              <a:graphicFrameLocks xmlns:a="http://schemas.openxmlformats.org/drawingml/2006/main" noChangeAspect="1"/>
-            </wp:cNvGraphicFramePr>
-            <a:graphic xmlns:a="http://schemas.openxmlformats.org/drawingml/2006/main">
-              <a:graphicData uri="http://schemas.openxmlformats.org/drawingml/2006/picture">
-                <pic:pic xmlns:pic="http://schemas.openxmlformats.org/drawingml/2006/picture">
-                  <pic:nvPicPr>
-                    <pic:cNvPr id="1" name=""/>
-                    <pic:cNvPicPr/>
-                  </pic:nvPicPr>
-                  <pic:blipFill>
-                    <a:blip r:embed="rId6"/>
-                    <a:stretch>
-                      <a:fillRect/>
-                    </a:stretch>
-                  </pic:blipFill>
-                  <pic:spPr>
-                    <a:xfrm>
-                      <a:off x="0" y="0"/>
-                      <a:ext cx="4994928" cy="3393820"/>
-                    </a:xfrm>
-                    <a:prstGeom prst="rect">
-                      <a:avLst/>
-                    </a:prstGeom>
-                  </pic:spPr>
-                </pic:pic>
-              </a:graphicData>
-            </a:graphic>
-          </wp:inline>
-        </w:drawing>
-      </w:r>
-    </w:p>
-    <w:p/>
-    <w:p>
-      <w:r>
-        <w:drawing>
-          <wp:inline distT="0" distB="0" distL="0" distR="0" wp14:anchorId="2AA35309" wp14:editId="5AA307DF">
-            <wp:extent cx="3536950" cy="3628180"/>
-            <wp:effectExtent l="0" t="0" r="6350" b="0"/>
-            <wp:docPr id="2" name="Grafik 2"/>
             <wp:cNvGraphicFramePr>
               <a:graphicFrameLocks xmlns:a="http://schemas.openxmlformats.org/drawingml/2006/main" noChangeAspect="1"/>
             </wp:cNvGraphicFramePr>
@@ -1765,6 +1691,49 @@
                   <pic:spPr>
                     <a:xfrm>
                       <a:off x="0" y="0"/>
+                      <a:ext cx="4994928" cy="3393820"/>
+                    </a:xfrm>
+                    <a:prstGeom prst="rect">
+                      <a:avLst/>
+                    </a:prstGeom>
+                  </pic:spPr>
+                </pic:pic>
+              </a:graphicData>
+            </a:graphic>
+          </wp:inline>
+        </w:drawing>
+      </w:r>
+    </w:p>
+    <w:p/>
+    <w:p>
+      <w:r>
+        <w:rPr>
+          <w:noProof/>
+        </w:rPr>
+        <w:drawing>
+          <wp:inline distT="0" distB="0" distL="0" distR="0" wp14:anchorId="2AA35309" wp14:editId="5AA307DF">
+            <wp:extent cx="3536950" cy="3628180"/>
+            <wp:effectExtent l="0" t="0" r="6350" b="0"/>
+            <wp:docPr id="2" name="Grafik 2"/>
+            <wp:cNvGraphicFramePr>
+              <a:graphicFrameLocks xmlns:a="http://schemas.openxmlformats.org/drawingml/2006/main" noChangeAspect="1"/>
+            </wp:cNvGraphicFramePr>
+            <a:graphic xmlns:a="http://schemas.openxmlformats.org/drawingml/2006/main">
+              <a:graphicData uri="http://schemas.openxmlformats.org/drawingml/2006/picture">
+                <pic:pic xmlns:pic="http://schemas.openxmlformats.org/drawingml/2006/picture">
+                  <pic:nvPicPr>
+                    <pic:cNvPr id="1" name=""/>
+                    <pic:cNvPicPr/>
+                  </pic:nvPicPr>
+                  <pic:blipFill>
+                    <a:blip r:embed="rId8"/>
+                    <a:stretch>
+                      <a:fillRect/>
+                    </a:stretch>
+                  </pic:blipFill>
+                  <pic:spPr>
+                    <a:xfrm>
+                      <a:off x="0" y="0"/>
                       <a:ext cx="3550868" cy="3642457"/>
                     </a:xfrm>
                     <a:prstGeom prst="rect">
@@ -1815,16 +1784,7 @@
           <w:sz w:val="28"/>
           <w:szCs w:val="28"/>
         </w:rPr>
-        <w:t>ESP32</w:t>
-      </w:r>
-      <w:r>
-        <w:rPr>
-          <w:rFonts w:ascii="Courier New" w:hAnsi="Courier New" w:cs="Courier New"/>
-          <w:b/>
-          <w:sz w:val="28"/>
-          <w:szCs w:val="28"/>
-        </w:rPr>
-        <w:t xml:space="preserve"> Pinout</w:t>
+        <w:t>ESP32 Pinout</w:t>
       </w:r>
     </w:p>
     <w:p>
@@ -1877,10 +1837,7 @@
           </w:tcPr>
           <w:p>
             <w:r>
-              <w:t>Voltage Shifter V</w:t>
-            </w:r>
-            <w:r>
-              <w:t>B [5V]</w:t>
+              <w:t>Voltage Shifter VB [5V]</w:t>
             </w:r>
           </w:p>
         </w:tc>
@@ -1943,7 +1900,15 @@
             <w:shd w:val="clear" w:color="auto" w:fill="DEEAF6" w:themeFill="accent5" w:themeFillTint="33"/>
           </w:tcPr>
           <w:p>
-            <w:r>
+            <w:pPr>
+              <w:rPr>
+                <w:highlight w:val="yellow"/>
+              </w:rPr>
+            </w:pPr>
+            <w:r>
+              <w:rPr>
+                <w:highlight w:val="yellow"/>
+              </w:rPr>
               <w:t>D19</w:t>
             </w:r>
           </w:p>
@@ -1954,8 +1919,22 @@
             <w:shd w:val="clear" w:color="auto" w:fill="DEEAF6" w:themeFill="accent5" w:themeFillTint="33"/>
           </w:tcPr>
           <w:p>
-            <w:r>
+            <w:pPr>
+              <w:rPr>
+                <w:highlight w:val="yellow"/>
+              </w:rPr>
+            </w:pPr>
+            <w:r>
+              <w:rPr>
+                <w:highlight w:val="yellow"/>
+              </w:rPr>
               <w:t>Voltage Shifter OE</w:t>
+            </w:r>
+            <w:r>
+              <w:rPr>
+                <w:highlight w:val="yellow"/>
+              </w:rPr>
+              <w:t xml:space="preserve"> cancelled, connected to 3.3V</w:t>
             </w:r>
           </w:p>
         </w:tc>
@@ -1982,10 +1961,7 @@
           </w:tcPr>
           <w:p>
             <w:r>
-              <w:t xml:space="preserve">Voltage Shifter </w:t>
-            </w:r>
-            <w:r>
-              <w:t>A1</w:t>
+              <w:t>Voltage Shifter A1</w:t>
             </w:r>
           </w:p>
         </w:tc>
@@ -2009,10 +1985,7 @@
           </w:tcPr>
           <w:p>
             <w:r>
-              <w:t xml:space="preserve">Voltage Shifter </w:t>
-            </w:r>
-            <w:r>
-              <w:t>A2</w:t>
+              <w:t>Voltage Shifter A2</w:t>
             </w:r>
           </w:p>
         </w:tc>
@@ -2180,7 +2153,7 @@
       <w:pPr>
         <w:spacing w:before="120" w:after="0" w:line="240" w:lineRule="auto"/>
       </w:pPr>
-      <w:hyperlink r:id="rId8" w:history="1">
+      <w:hyperlink r:id="rId9" w:history="1">
         <w:r>
           <w:rPr>
             <w:rStyle w:val="Hyperlink"/>
@@ -2212,7 +2185,7 @@
       <w:pPr>
         <w:spacing w:before="120" w:after="0" w:line="240" w:lineRule="auto"/>
       </w:pPr>
-      <w:hyperlink r:id="rId9" w:history="1">
+      <w:hyperlink r:id="rId10" w:history="1">
         <w:r>
           <w:rPr>
             <w:rStyle w:val="Hyperlink"/>
@@ -2300,7 +2273,7 @@
       <w:pPr>
         <w:spacing w:before="120" w:after="0" w:line="240" w:lineRule="auto"/>
       </w:pPr>
-      <w:hyperlink r:id="rId10" w:history="1">
+      <w:hyperlink r:id="rId11" w:history="1">
         <w:r>
           <w:rPr>
             <w:rStyle w:val="Hyperlink"/>
@@ -2333,7 +2306,7 @@
       <w:pPr>
         <w:spacing w:before="120" w:after="0" w:line="240" w:lineRule="auto"/>
       </w:pPr>
-      <w:hyperlink r:id="rId11" w:history="1">
+      <w:hyperlink r:id="rId12" w:history="1">
         <w:r>
           <w:rPr>
             <w:rStyle w:val="Hyperlink"/>
@@ -2364,7 +2337,7 @@
       <w:pPr>
         <w:spacing w:before="120" w:after="0" w:line="240" w:lineRule="auto"/>
       </w:pPr>
-      <w:hyperlink r:id="rId12" w:history="1">
+      <w:hyperlink r:id="rId13" w:history="1">
         <w:r>
           <w:rPr>
             <w:rStyle w:val="Hyperlink"/>
@@ -2400,7 +2373,7 @@
           <w:lang w:val="de-DE"/>
         </w:rPr>
       </w:pPr>
-      <w:hyperlink r:id="rId13" w:history="1">
+      <w:hyperlink r:id="rId14" w:history="1">
         <w:r>
           <w:rPr>
             <w:rStyle w:val="Hyperlink"/>
@@ -2439,7 +2412,7 @@
       <w:pPr>
         <w:spacing w:before="120" w:after="0" w:line="240" w:lineRule="auto"/>
       </w:pPr>
-      <w:hyperlink r:id="rId14" w:history="1">
+      <w:hyperlink r:id="rId15" w:history="1">
         <w:r>
           <w:rPr>
             <w:rStyle w:val="Hyperlink"/>
@@ -2472,7 +2445,7 @@
       <w:pPr>
         <w:spacing w:before="120" w:after="0" w:line="240" w:lineRule="auto"/>
       </w:pPr>
-      <w:hyperlink r:id="rId15" w:anchor="technical-details" w:history="1">
+      <w:hyperlink r:id="rId16" w:anchor="technical-details" w:history="1">
         <w:r>
           <w:rPr>
             <w:rStyle w:val="Hyperlink"/>
@@ -2485,7 +2458,7 @@
       <w:pPr>
         <w:spacing w:before="120" w:after="0" w:line="240" w:lineRule="auto"/>
       </w:pPr>
-      <w:hyperlink r:id="rId16" w:history="1">
+      <w:hyperlink r:id="rId17" w:history="1">
         <w:r>
           <w:rPr>
             <w:rStyle w:val="Hyperlink"/>
@@ -2495,6 +2468,33 @@
       </w:hyperlink>
     </w:p>
     <w:p/>
+    <w:p/>
+    <w:p/>
+    <w:p/>
+    <w:p>
+      <w:pPr>
+        <w:rPr>
+          <w:rFonts w:ascii="Courier New" w:hAnsi="Courier New" w:cs="Courier New"/>
+          <w:b/>
+          <w:sz w:val="36"/>
+          <w:szCs w:val="36"/>
+          <w:highlight w:val="yellow"/>
+        </w:rPr>
+      </w:pPr>
+      <w:r>
+        <w:rPr>
+          <w:rFonts w:ascii="Courier New" w:hAnsi="Courier New" w:cs="Courier New"/>
+          <w:b/>
+          <w:sz w:val="36"/>
+          <w:szCs w:val="36"/>
+          <w:highlight w:val="yellow"/>
+        </w:rPr>
+        <w:lastRenderedPageBreak/>
+        <w:t>Known Issues, Bugs and TODOs</w:t>
+      </w:r>
+      <w:bookmarkStart w:id="0" w:name="_GoBack"/>
+      <w:bookmarkEnd w:id="0"/>
+    </w:p>
     <w:sectPr>
       <w:pgSz w:w="11906" w:h="16838"/>
       <w:pgMar w:top="1417" w:right="1417" w:bottom="1134" w:left="1417" w:header="708" w:footer="708" w:gutter="0"/>
@@ -2503,6 +2503,126 @@
     </w:sectPr>
   </w:body>
 </w:document>
+</file>
+
+<file path=word/numbering.xml><?xml version="1.0" encoding="utf-8"?>
+<w:numbering xmlns:wpc="http://schemas.microsoft.com/office/word/2010/wordprocessingCanvas" xmlns:cx="http://schemas.microsoft.com/office/drawing/2014/chartex" xmlns:cx1="http://schemas.microsoft.com/office/drawing/2015/9/8/chartex" xmlns:cx2="http://schemas.microsoft.com/office/drawing/2015/10/21/chartex" xmlns:cx3="http://schemas.microsoft.com/office/drawing/2016/5/9/chartex" xmlns:cx4="http://schemas.microsoft.com/office/drawing/2016/5/10/chartex" xmlns:cx5="http://schemas.microsoft.com/office/drawing/2016/5/11/chartex" xmlns:cx6="http://schemas.microsoft.com/office/drawing/2016/5/12/chartex" xmlns:cx7="http://schemas.microsoft.com/office/drawing/2016/5/13/chartex" xmlns:cx8="http://schemas.microsoft.com/office/drawing/2016/5/14/chartex" xmlns:mc="http://schemas.openxmlformats.org/markup-compatibility/2006" xmlns:aink="http://schemas.microsoft.com/office/drawing/2016/ink" xmlns:am3d="http://schemas.microsoft.com/office/drawing/2017/model3d" xmlns:o="urn:schemas-microsoft-com:office:office" xmlns:r="http://schemas.openxmlformats.org/officeDocument/2006/relationships" xmlns:m="http://schemas.openxmlformats.org/officeDocument/2006/math" xmlns:v="urn:schemas-microsoft-com:vml" xmlns:wp14="http://schemas.microsoft.com/office/word/2010/wordprocessingDrawing" xmlns:wp="http://schemas.openxmlformats.org/drawingml/2006/wordprocessingDrawing" xmlns:w10="urn:schemas-microsoft-com:office:word" xmlns:w="http://schemas.openxmlformats.org/wordprocessingml/2006/main" xmlns:w14="http://schemas.microsoft.com/office/word/2010/wordml" xmlns:w15="http://schemas.microsoft.com/office/word/2012/wordml" xmlns:w16cid="http://schemas.microsoft.com/office/word/2016/wordml/cid" xmlns:w16se="http://schemas.microsoft.com/office/word/2015/wordml/symex" xmlns:wpg="http://schemas.microsoft.com/office/word/2010/wordprocessingGroup" xmlns:wpi="http://schemas.microsoft.com/office/word/2010/wordprocessingInk" xmlns:wne="http://schemas.microsoft.com/office/word/2006/wordml" xmlns:wps="http://schemas.microsoft.com/office/word/2010/wordprocessingShape" mc:Ignorable="w14 w15 w16se w16cid wp14">
+  <w:abstractNum w:abstractNumId="0" w15:restartNumberingAfterBreak="0">
+    <w:nsid w:val="68D74C9E"/>
+    <w:multiLevelType w:val="hybridMultilevel"/>
+    <w:tmpl w:val="EA8CA246"/>
+    <w:lvl w:ilvl="0" w:tplc="9E466EE0">
+      <w:numFmt w:val="bullet"/>
+      <w:lvlText w:val="-"/>
+      <w:lvlJc w:val="left"/>
+      <w:pPr>
+        <w:ind w:left="720" w:hanging="360"/>
+      </w:pPr>
+      <w:rPr>
+        <w:rFonts w:ascii="Courier New" w:eastAsiaTheme="minorHAnsi" w:hAnsi="Courier New" w:cs="Courier New" w:hint="default"/>
+      </w:rPr>
+    </w:lvl>
+    <w:lvl w:ilvl="1" w:tplc="04090003" w:tentative="1">
+      <w:start w:val="1"/>
+      <w:numFmt w:val="bullet"/>
+      <w:lvlText w:val="o"/>
+      <w:lvlJc w:val="left"/>
+      <w:pPr>
+        <w:ind w:left="1440" w:hanging="360"/>
+      </w:pPr>
+      <w:rPr>
+        <w:rFonts w:ascii="Courier New" w:hAnsi="Courier New" w:cs="Courier New" w:hint="default"/>
+      </w:rPr>
+    </w:lvl>
+    <w:lvl w:ilvl="2" w:tplc="04090005" w:tentative="1">
+      <w:start w:val="1"/>
+      <w:numFmt w:val="bullet"/>
+      <w:lvlText w:val=""/>
+      <w:lvlJc w:val="left"/>
+      <w:pPr>
+        <w:ind w:left="2160" w:hanging="360"/>
+      </w:pPr>
+      <w:rPr>
+        <w:rFonts w:ascii="Wingdings" w:hAnsi="Wingdings" w:hint="default"/>
+      </w:rPr>
+    </w:lvl>
+    <w:lvl w:ilvl="3" w:tplc="04090001" w:tentative="1">
+      <w:start w:val="1"/>
+      <w:numFmt w:val="bullet"/>
+      <w:lvlText w:val=""/>
+      <w:lvlJc w:val="left"/>
+      <w:pPr>
+        <w:ind w:left="2880" w:hanging="360"/>
+      </w:pPr>
+      <w:rPr>
+        <w:rFonts w:ascii="Symbol" w:hAnsi="Symbol" w:hint="default"/>
+      </w:rPr>
+    </w:lvl>
+    <w:lvl w:ilvl="4" w:tplc="04090003" w:tentative="1">
+      <w:start w:val="1"/>
+      <w:numFmt w:val="bullet"/>
+      <w:lvlText w:val="o"/>
+      <w:lvlJc w:val="left"/>
+      <w:pPr>
+        <w:ind w:left="3600" w:hanging="360"/>
+      </w:pPr>
+      <w:rPr>
+        <w:rFonts w:ascii="Courier New" w:hAnsi="Courier New" w:cs="Courier New" w:hint="default"/>
+      </w:rPr>
+    </w:lvl>
+    <w:lvl w:ilvl="5" w:tplc="04090005" w:tentative="1">
+      <w:start w:val="1"/>
+      <w:numFmt w:val="bullet"/>
+      <w:lvlText w:val=""/>
+      <w:lvlJc w:val="left"/>
+      <w:pPr>
+        <w:ind w:left="4320" w:hanging="360"/>
+      </w:pPr>
+      <w:rPr>
+        <w:rFonts w:ascii="Wingdings" w:hAnsi="Wingdings" w:hint="default"/>
+      </w:rPr>
+    </w:lvl>
+    <w:lvl w:ilvl="6" w:tplc="04090001" w:tentative="1">
+      <w:start w:val="1"/>
+      <w:numFmt w:val="bullet"/>
+      <w:lvlText w:val=""/>
+      <w:lvlJc w:val="left"/>
+      <w:pPr>
+        <w:ind w:left="5040" w:hanging="360"/>
+      </w:pPr>
+      <w:rPr>
+        <w:rFonts w:ascii="Symbol" w:hAnsi="Symbol" w:hint="default"/>
+      </w:rPr>
+    </w:lvl>
+    <w:lvl w:ilvl="7" w:tplc="04090003" w:tentative="1">
+      <w:start w:val="1"/>
+      <w:numFmt w:val="bullet"/>
+      <w:lvlText w:val="o"/>
+      <w:lvlJc w:val="left"/>
+      <w:pPr>
+        <w:ind w:left="5760" w:hanging="360"/>
+      </w:pPr>
+      <w:rPr>
+        <w:rFonts w:ascii="Courier New" w:hAnsi="Courier New" w:cs="Courier New" w:hint="default"/>
+      </w:rPr>
+    </w:lvl>
+    <w:lvl w:ilvl="8" w:tplc="04090005" w:tentative="1">
+      <w:start w:val="1"/>
+      <w:numFmt w:val="bullet"/>
+      <w:lvlText w:val=""/>
+      <w:lvlJc w:val="left"/>
+      <w:pPr>
+        <w:ind w:left="6480" w:hanging="360"/>
+      </w:pPr>
+      <w:rPr>
+        <w:rFonts w:ascii="Wingdings" w:hAnsi="Wingdings" w:hint="default"/>
+      </w:rPr>
+    </w:lvl>
+  </w:abstractNum>
+  <w:num w:numId="1">
+    <w:abstractNumId w:val="0"/>
+  </w:num>
+</w:numbering>
 </file>
 
 <file path=word/styles.xml><?xml version="1.0" encoding="utf-8"?>
@@ -3007,6 +3127,17 @@
       <w:shd w:val="clear" w:color="auto" w:fill="E1DFDD"/>
     </w:rPr>
   </w:style>
+  <w:style w:type="paragraph" w:styleId="Listenabsatz">
+    <w:name w:val="List Paragraph"/>
+    <w:basedOn w:val="Standard"/>
+    <w:uiPriority w:val="34"/>
+    <w:qFormat/>
+    <w:rsid w:val="001E1AAB"/>
+    <w:pPr>
+      <w:ind w:left="720"/>
+      <w:contextualSpacing/>
+    </w:pPr>
+  </w:style>
 </w:styles>
 </file>
 

</xml_diff>